<commit_message>
add UnitTest for addOrder
</commit_message>
<xml_diff>
--- a/Documentation/Unit Test.docx
+++ b/Documentation/Unit Test.docx
@@ -232,7 +232,6 @@
                 <w:lang w:eastAsia="en-GB"/>
               </w:rPr>
             </w:pPr>
-            <w:proofErr w:type="spellStart"/>
             <w:r>
               <w:rPr>
                 <w:rFonts w:eastAsia="Times New Roman" w:cstheme="minorHAnsi"/>
@@ -240,7 +239,6 @@
               </w:rPr>
               <w:t>Aya</w:t>
             </w:r>
-            <w:proofErr w:type="spellEnd"/>
           </w:p>
         </w:tc>
         <w:tc>
@@ -676,7 +674,6 @@
                 <w:lang w:eastAsia="en-GB"/>
               </w:rPr>
             </w:pPr>
-            <w:proofErr w:type="spellStart"/>
             <w:r>
               <w:rPr>
                 <w:rFonts w:eastAsia="Times New Roman" w:cstheme="minorHAnsi"/>
@@ -684,7 +681,6 @@
               </w:rPr>
               <w:t>Aya</w:t>
             </w:r>
-            <w:proofErr w:type="spellEnd"/>
           </w:p>
         </w:tc>
         <w:tc>
@@ -1291,23 +1287,7 @@
                 <w:rFonts w:eastAsia="Times New Roman" w:cstheme="minorHAnsi"/>
                 <w:lang w:eastAsia="en-GB"/>
               </w:rPr>
-              <w:t xml:space="preserve">Open </w:t>
-            </w:r>
-            <w:proofErr w:type="spellStart"/>
-            <w:r>
-              <w:rPr>
-                <w:rFonts w:eastAsia="Times New Roman" w:cstheme="minorHAnsi"/>
-                <w:lang w:eastAsia="en-GB"/>
-              </w:rPr>
-              <w:t>SchoolLibraryStockManagement</w:t>
-            </w:r>
-            <w:proofErr w:type="spellEnd"/>
-            <w:r>
-              <w:rPr>
-                <w:rFonts w:eastAsia="Times New Roman" w:cstheme="minorHAnsi"/>
-                <w:lang w:eastAsia="en-GB"/>
-              </w:rPr>
-              <w:t xml:space="preserve"> project</w:t>
+              <w:t>Open SchoolLibraryStockManagement project</w:t>
             </w:r>
           </w:p>
         </w:tc>
@@ -1636,7 +1616,7 @@
                 <w:rFonts w:eastAsia="Times New Roman" w:cstheme="minorHAnsi"/>
                 <w:lang w:eastAsia="en-GB"/>
               </w:rPr>
-              <w:t xml:space="preserve"> orders from main</w:t>
+              <w:t xml:space="preserve"> orders from Dashboard</w:t>
             </w:r>
             <w:r>
               <w:rPr>
@@ -3091,7 +3071,23 @@
                 <w:rFonts w:eastAsia="Times New Roman" w:cstheme="minorHAnsi"/>
                 <w:lang w:eastAsia="en-GB"/>
               </w:rPr>
-              <w:t xml:space="preserve"> Add To Order button</w:t>
+              <w:t xml:space="preserve"> Add </w:t>
+            </w:r>
+            <w:r>
+              <w:rPr>
+                <w:rFonts w:eastAsia="Times New Roman" w:cstheme="minorHAnsi"/>
+                <w:b/>
+                <w:bCs/>
+                <w:lang w:eastAsia="en-GB"/>
+              </w:rPr>
+              <w:t>To</w:t>
+            </w:r>
+            <w:r>
+              <w:rPr>
+                <w:rFonts w:eastAsia="Times New Roman" w:cstheme="minorHAnsi"/>
+                <w:lang w:eastAsia="en-GB"/>
+              </w:rPr>
+              <w:t xml:space="preserve"> Order button</w:t>
             </w:r>
           </w:p>
         </w:tc>
@@ -3128,15 +3124,7 @@
                 <w:rFonts w:eastAsia="Times New Roman" w:cstheme="minorHAnsi"/>
                 <w:lang w:eastAsia="en-GB"/>
               </w:rPr>
-              <w:t xml:space="preserve">rder will added in orders </w:t>
-            </w:r>
-            <w:proofErr w:type="spellStart"/>
-            <w:r>
-              <w:rPr>
-                <w:rFonts w:eastAsia="Times New Roman" w:cstheme="minorHAnsi"/>
-                <w:lang w:eastAsia="en-GB"/>
-              </w:rPr>
-              <w:t>GridV</w:t>
+              <w:t>rder will added in orders GridV</w:t>
             </w:r>
             <w:r>
               <w:rPr>
@@ -3145,7 +3133,6 @@
               </w:rPr>
               <w:t>iew</w:t>
             </w:r>
-            <w:proofErr w:type="spellEnd"/>
           </w:p>
         </w:tc>
         <w:tc>
@@ -3654,7 +3641,6 @@
                 <w:lang w:eastAsia="en-GB"/>
               </w:rPr>
             </w:pPr>
-            <w:proofErr w:type="spellStart"/>
             <w:r>
               <w:rPr>
                 <w:rFonts w:eastAsia="Times New Roman" w:cstheme="minorHAnsi"/>
@@ -3662,7 +3648,6 @@
               </w:rPr>
               <w:t>Aya</w:t>
             </w:r>
-            <w:proofErr w:type="spellEnd"/>
           </w:p>
         </w:tc>
         <w:tc>
@@ -4097,7 +4082,6 @@
                 <w:lang w:eastAsia="en-GB"/>
               </w:rPr>
             </w:pPr>
-            <w:proofErr w:type="spellStart"/>
             <w:r>
               <w:rPr>
                 <w:rFonts w:eastAsia="Times New Roman" w:cstheme="minorHAnsi"/>
@@ -4105,7 +4089,6 @@
               </w:rPr>
               <w:t>Aya</w:t>
             </w:r>
-            <w:proofErr w:type="spellEnd"/>
           </w:p>
         </w:tc>
         <w:tc>
@@ -4712,23 +4695,7 @@
                 <w:rFonts w:eastAsia="Times New Roman" w:cstheme="minorHAnsi"/>
                 <w:lang w:eastAsia="en-GB"/>
               </w:rPr>
-              <w:t xml:space="preserve">Open </w:t>
-            </w:r>
-            <w:proofErr w:type="spellStart"/>
-            <w:r>
-              <w:rPr>
-                <w:rFonts w:eastAsia="Times New Roman" w:cstheme="minorHAnsi"/>
-                <w:lang w:eastAsia="en-GB"/>
-              </w:rPr>
-              <w:t>SchoolLibraryStockManagement</w:t>
-            </w:r>
-            <w:proofErr w:type="spellEnd"/>
-            <w:r>
-              <w:rPr>
-                <w:rFonts w:eastAsia="Times New Roman" w:cstheme="minorHAnsi"/>
-                <w:lang w:eastAsia="en-GB"/>
-              </w:rPr>
-              <w:t xml:space="preserve"> project</w:t>
+              <w:t>Open SchoolLibraryStockManagement project</w:t>
             </w:r>
           </w:p>
         </w:tc>
@@ -5036,7 +5003,14 @@
                 <w:rFonts w:eastAsia="Times New Roman" w:cstheme="minorHAnsi"/>
                 <w:lang w:eastAsia="en-GB"/>
               </w:rPr>
-              <w:t>Double click orders from main Form</w:t>
+              <w:t xml:space="preserve">Double click orders from </w:t>
+            </w:r>
+            <w:r>
+              <w:rPr>
+                <w:rFonts w:eastAsia="Times New Roman" w:cstheme="minorHAnsi"/>
+                <w:lang w:eastAsia="en-GB"/>
+              </w:rPr>
+              <w:t>Dashboard Form</w:t>
             </w:r>
           </w:p>
         </w:tc>
@@ -6848,7 +6822,6 @@
                 <w:lang w:eastAsia="en-GB"/>
               </w:rPr>
             </w:pPr>
-            <w:proofErr w:type="spellStart"/>
             <w:r>
               <w:rPr>
                 <w:rFonts w:eastAsia="Times New Roman" w:cstheme="minorHAnsi"/>
@@ -6856,7 +6829,6 @@
               </w:rPr>
               <w:t>Aya</w:t>
             </w:r>
-            <w:proofErr w:type="spellEnd"/>
           </w:p>
         </w:tc>
         <w:tc>
@@ -7291,7 +7263,6 @@
                 <w:lang w:eastAsia="en-GB"/>
               </w:rPr>
             </w:pPr>
-            <w:proofErr w:type="spellStart"/>
             <w:r>
               <w:rPr>
                 <w:rFonts w:eastAsia="Times New Roman" w:cstheme="minorHAnsi"/>
@@ -7299,7 +7270,6 @@
               </w:rPr>
               <w:t>Aya</w:t>
             </w:r>
-            <w:proofErr w:type="spellEnd"/>
           </w:p>
         </w:tc>
         <w:tc>
@@ -7906,23 +7876,7 @@
                 <w:rFonts w:eastAsia="Times New Roman" w:cstheme="minorHAnsi"/>
                 <w:lang w:eastAsia="en-GB"/>
               </w:rPr>
-              <w:t xml:space="preserve">Open </w:t>
-            </w:r>
-            <w:proofErr w:type="spellStart"/>
-            <w:r>
-              <w:rPr>
-                <w:rFonts w:eastAsia="Times New Roman" w:cstheme="minorHAnsi"/>
-                <w:lang w:eastAsia="en-GB"/>
-              </w:rPr>
-              <w:t>SchoolLibraryStockManagement</w:t>
-            </w:r>
-            <w:proofErr w:type="spellEnd"/>
-            <w:r>
-              <w:rPr>
-                <w:rFonts w:eastAsia="Times New Roman" w:cstheme="minorHAnsi"/>
-                <w:lang w:eastAsia="en-GB"/>
-              </w:rPr>
-              <w:t xml:space="preserve"> project</w:t>
+              <w:t>Open SchoolLibraryStockManagement project</w:t>
             </w:r>
           </w:p>
         </w:tc>
@@ -8223,7 +8177,14 @@
                 <w:rFonts w:eastAsia="Times New Roman" w:cstheme="minorHAnsi"/>
                 <w:lang w:eastAsia="en-GB"/>
               </w:rPr>
-              <w:t>Double click orders from main Form</w:t>
+              <w:t xml:space="preserve">Double click orders from </w:t>
+            </w:r>
+            <w:r>
+              <w:rPr>
+                <w:rFonts w:eastAsia="Times New Roman" w:cstheme="minorHAnsi"/>
+                <w:lang w:eastAsia="en-GB"/>
+              </w:rPr>
+              <w:t>Dashboard Form</w:t>
             </w:r>
           </w:p>
         </w:tc>
@@ -8739,7 +8700,14 @@
                 <w:rFonts w:eastAsia="Times New Roman" w:cstheme="minorHAnsi"/>
                 <w:lang w:eastAsia="en-GB"/>
               </w:rPr>
-              <w:t xml:space="preserve"> less then available</w:t>
+              <w:t xml:space="preserve"> less tha</w:t>
+            </w:r>
+            <w:r>
+              <w:rPr>
+                <w:rFonts w:eastAsia="Times New Roman" w:cstheme="minorHAnsi"/>
+                <w:lang w:eastAsia="en-GB"/>
+              </w:rPr>
+              <w:t>n available</w:t>
             </w:r>
           </w:p>
         </w:tc>
@@ -9927,7 +9895,7 @@
             <w:r>
               <w:rPr>
                 <w:rFonts w:eastAsia="Times New Roman" w:cstheme="minorHAnsi"/>
-                <w:lang w:val="en-US" w:eastAsia="en-GB"/>
+                <w:lang w:eastAsia="en-GB"/>
               </w:rPr>
               <w:t xml:space="preserve"> Order</w:t>
             </w:r>
@@ -10002,7 +9970,6 @@
                 <w:lang w:eastAsia="en-GB"/>
               </w:rPr>
             </w:pPr>
-            <w:proofErr w:type="spellStart"/>
             <w:r>
               <w:rPr>
                 <w:rFonts w:eastAsia="Times New Roman" w:cstheme="minorHAnsi"/>
@@ -10010,7 +9977,6 @@
               </w:rPr>
               <w:t>Aya</w:t>
             </w:r>
-            <w:proofErr w:type="spellEnd"/>
           </w:p>
         </w:tc>
         <w:tc>
@@ -10445,7 +10411,6 @@
                 <w:lang w:eastAsia="en-GB"/>
               </w:rPr>
             </w:pPr>
-            <w:proofErr w:type="spellStart"/>
             <w:r>
               <w:rPr>
                 <w:rFonts w:eastAsia="Times New Roman" w:cstheme="minorHAnsi"/>
@@ -10453,7 +10418,6 @@
               </w:rPr>
               <w:t>Aya</w:t>
             </w:r>
-            <w:proofErr w:type="spellEnd"/>
           </w:p>
         </w:tc>
         <w:tc>
@@ -11060,23 +11024,7 @@
                 <w:rFonts w:eastAsia="Times New Roman" w:cstheme="minorHAnsi"/>
                 <w:lang w:eastAsia="en-GB"/>
               </w:rPr>
-              <w:t xml:space="preserve">Open </w:t>
-            </w:r>
-            <w:proofErr w:type="spellStart"/>
-            <w:r>
-              <w:rPr>
-                <w:rFonts w:eastAsia="Times New Roman" w:cstheme="minorHAnsi"/>
-                <w:lang w:eastAsia="en-GB"/>
-              </w:rPr>
-              <w:t>SchoolLibraryStockManagement</w:t>
-            </w:r>
-            <w:proofErr w:type="spellEnd"/>
-            <w:r>
-              <w:rPr>
-                <w:rFonts w:eastAsia="Times New Roman" w:cstheme="minorHAnsi"/>
-                <w:lang w:eastAsia="en-GB"/>
-              </w:rPr>
-              <w:t xml:space="preserve"> project</w:t>
+              <w:t>Open SchoolLibraryStockManagement project</w:t>
             </w:r>
           </w:p>
         </w:tc>
@@ -11158,8 +11106,10 @@
                 <w:rFonts w:eastAsia="Times New Roman" w:cstheme="minorHAnsi"/>
                 <w:lang w:eastAsia="en-GB"/>
               </w:rPr>
-              <w:t xml:space="preserve">Quantity = </w:t>
-            </w:r>
+              <w:t>Quantity = 1000</w:t>
+            </w:r>
+            <w:bookmarkStart w:id="0" w:name="_GoBack"/>
+            <w:bookmarkEnd w:id="0"/>
           </w:p>
         </w:tc>
       </w:tr>
@@ -11246,8 +11196,6 @@
               </w:rPr>
               <w:t xml:space="preserve"> successfully</w:t>
             </w:r>
-            <w:bookmarkStart w:id="0" w:name="_GoBack"/>
-            <w:bookmarkEnd w:id="0"/>
           </w:p>
         </w:tc>
         <w:tc>
@@ -11379,7 +11327,3171 @@
                 <w:rFonts w:eastAsia="Times New Roman" w:cstheme="minorHAnsi"/>
                 <w:lang w:eastAsia="en-GB"/>
               </w:rPr>
-              <w:t>Double click orders from main Form</w:t>
+              <w:t xml:space="preserve">Double click orders from </w:t>
+            </w:r>
+            <w:r>
+              <w:rPr>
+                <w:rFonts w:eastAsia="Times New Roman" w:cstheme="minorHAnsi"/>
+                <w:lang w:eastAsia="en-GB"/>
+              </w:rPr>
+              <w:t>Dashboard Form</w:t>
+            </w:r>
+          </w:p>
+        </w:tc>
+        <w:tc>
+          <w:tcPr>
+            <w:tcW w:w="564" w:type="dxa"/>
+            <w:tcBorders>
+              <w:top w:val="nil"/>
+              <w:left w:val="nil"/>
+              <w:bottom w:val="nil"/>
+            </w:tcBorders>
+            <w:shd w:val="clear" w:color="auto" w:fill="auto"/>
+            <w:hideMark/>
+          </w:tcPr>
+          <w:p>
+            <w:pPr>
+              <w:spacing w:after="0" w:line="240" w:lineRule="auto"/>
+              <w:rPr>
+                <w:rFonts w:eastAsia="Times New Roman" w:cstheme="minorHAnsi"/>
+                <w:lang w:eastAsia="en-GB"/>
+              </w:rPr>
+            </w:pPr>
+          </w:p>
+        </w:tc>
+        <w:tc>
+          <w:tcPr>
+            <w:tcW w:w="1298" w:type="dxa"/>
+            <w:shd w:val="clear" w:color="auto" w:fill="auto"/>
+            <w:hideMark/>
+          </w:tcPr>
+          <w:p>
+            <w:pPr>
+              <w:spacing w:after="0" w:line="240" w:lineRule="auto"/>
+              <w:rPr>
+                <w:rFonts w:eastAsia="Times New Roman" w:cstheme="minorHAnsi"/>
+                <w:lang w:eastAsia="en-GB"/>
+              </w:rPr>
+            </w:pPr>
+          </w:p>
+        </w:tc>
+        <w:tc>
+          <w:tcPr>
+            <w:tcW w:w="6483" w:type="dxa"/>
+            <w:gridSpan w:val="5"/>
+            <w:shd w:val="clear" w:color="auto" w:fill="auto"/>
+            <w:hideMark/>
+          </w:tcPr>
+          <w:p>
+            <w:pPr>
+              <w:spacing w:after="0" w:line="240" w:lineRule="auto"/>
+              <w:rPr>
+                <w:rFonts w:eastAsia="Times New Roman" w:cstheme="minorHAnsi"/>
+                <w:lang w:eastAsia="en-GB"/>
+              </w:rPr>
+            </w:pPr>
+            <w:r>
+              <w:rPr>
+                <w:rFonts w:eastAsia="Times New Roman" w:cstheme="minorHAnsi"/>
+                <w:lang w:eastAsia="en-GB"/>
+              </w:rPr>
+              <w:t> </w:t>
+            </w:r>
+          </w:p>
+        </w:tc>
+      </w:tr>
+      <w:tr>
+        <w:trPr>
+          <w:trHeight w:val="295"/>
+        </w:trPr>
+        <w:tc>
+          <w:tcPr>
+            <w:tcW w:w="1795" w:type="dxa"/>
+            <w:tcBorders>
+              <w:top w:val="nil"/>
+              <w:left w:val="single" w:sz="4" w:space="0" w:color="auto"/>
+              <w:bottom w:val="single" w:sz="4" w:space="0" w:color="auto"/>
+              <w:right w:val="single" w:sz="4" w:space="0" w:color="auto"/>
+            </w:tcBorders>
+            <w:shd w:val="clear" w:color="auto" w:fill="auto"/>
+            <w:hideMark/>
+          </w:tcPr>
+          <w:p>
+            <w:pPr>
+              <w:spacing w:after="0" w:line="240" w:lineRule="auto"/>
+              <w:jc w:val="center"/>
+              <w:rPr>
+                <w:rFonts w:eastAsia="Times New Roman" w:cstheme="minorHAnsi"/>
+                <w:lang w:eastAsia="en-GB"/>
+              </w:rPr>
+            </w:pPr>
+            <w:r>
+              <w:rPr>
+                <w:rFonts w:eastAsia="Times New Roman" w:cstheme="minorHAnsi"/>
+                <w:lang w:eastAsia="en-GB"/>
+              </w:rPr>
+              <w:t>4</w:t>
+            </w:r>
+          </w:p>
+        </w:tc>
+        <w:tc>
+          <w:tcPr>
+            <w:tcW w:w="4500" w:type="dxa"/>
+            <w:gridSpan w:val="4"/>
+            <w:tcBorders>
+              <w:top w:val="single" w:sz="4" w:space="0" w:color="auto"/>
+              <w:left w:val="nil"/>
+              <w:bottom w:val="single" w:sz="4" w:space="0" w:color="auto"/>
+              <w:right w:val="single" w:sz="4" w:space="0" w:color="000000"/>
+            </w:tcBorders>
+            <w:shd w:val="clear" w:color="auto" w:fill="auto"/>
+            <w:hideMark/>
+          </w:tcPr>
+          <w:p>
+            <w:pPr>
+              <w:spacing w:after="0" w:line="240" w:lineRule="auto"/>
+              <w:rPr>
+                <w:rFonts w:eastAsia="Times New Roman" w:cstheme="minorHAnsi"/>
+                <w:lang w:eastAsia="en-GB"/>
+              </w:rPr>
+            </w:pPr>
+            <w:r>
+              <w:rPr>
+                <w:rFonts w:eastAsia="Times New Roman" w:cstheme="minorHAnsi"/>
+                <w:lang w:eastAsia="en-GB"/>
+              </w:rPr>
+              <w:t> </w:t>
+            </w:r>
+            <w:r>
+              <w:rPr>
+                <w:rFonts w:eastAsia="Times New Roman" w:cstheme="minorHAnsi"/>
+                <w:lang w:eastAsia="en-GB"/>
+              </w:rPr>
+              <w:t xml:space="preserve">Select product from products </w:t>
+            </w:r>
+          </w:p>
+        </w:tc>
+        <w:tc>
+          <w:tcPr>
+            <w:tcW w:w="564" w:type="dxa"/>
+            <w:tcBorders>
+              <w:top w:val="nil"/>
+              <w:left w:val="nil"/>
+              <w:bottom w:val="nil"/>
+            </w:tcBorders>
+            <w:shd w:val="clear" w:color="auto" w:fill="auto"/>
+            <w:hideMark/>
+          </w:tcPr>
+          <w:p>
+            <w:pPr>
+              <w:spacing w:after="0" w:line="240" w:lineRule="auto"/>
+              <w:rPr>
+                <w:rFonts w:eastAsia="Times New Roman" w:cstheme="minorHAnsi"/>
+                <w:lang w:eastAsia="en-GB"/>
+              </w:rPr>
+            </w:pPr>
+          </w:p>
+        </w:tc>
+        <w:tc>
+          <w:tcPr>
+            <w:tcW w:w="1298" w:type="dxa"/>
+            <w:shd w:val="clear" w:color="auto" w:fill="auto"/>
+            <w:hideMark/>
+          </w:tcPr>
+          <w:p>
+            <w:pPr>
+              <w:spacing w:after="0" w:line="240" w:lineRule="auto"/>
+              <w:jc w:val="center"/>
+              <w:rPr>
+                <w:rFonts w:eastAsia="Times New Roman" w:cstheme="minorHAnsi"/>
+                <w:lang w:eastAsia="en-GB"/>
+              </w:rPr>
+            </w:pPr>
+          </w:p>
+        </w:tc>
+        <w:tc>
+          <w:tcPr>
+            <w:tcW w:w="6483" w:type="dxa"/>
+            <w:gridSpan w:val="5"/>
+            <w:shd w:val="clear" w:color="auto" w:fill="auto"/>
+            <w:hideMark/>
+          </w:tcPr>
+          <w:p>
+            <w:pPr>
+              <w:spacing w:after="0" w:line="240" w:lineRule="auto"/>
+              <w:rPr>
+                <w:rFonts w:eastAsia="Times New Roman" w:cstheme="minorHAnsi"/>
+                <w:lang w:eastAsia="en-GB"/>
+              </w:rPr>
+            </w:pPr>
+            <w:r>
+              <w:rPr>
+                <w:rFonts w:eastAsia="Times New Roman" w:cstheme="minorHAnsi"/>
+                <w:lang w:eastAsia="en-GB"/>
+              </w:rPr>
+              <w:t> </w:t>
+            </w:r>
+          </w:p>
+        </w:tc>
+      </w:tr>
+      <w:tr>
+        <w:trPr>
+          <w:trHeight w:val="295"/>
+        </w:trPr>
+        <w:tc>
+          <w:tcPr>
+            <w:tcW w:w="1795" w:type="dxa"/>
+            <w:tcBorders>
+              <w:top w:val="nil"/>
+              <w:left w:val="nil"/>
+              <w:bottom w:val="nil"/>
+              <w:right w:val="nil"/>
+            </w:tcBorders>
+            <w:shd w:val="clear" w:color="auto" w:fill="auto"/>
+            <w:hideMark/>
+          </w:tcPr>
+          <w:p>
+            <w:pPr>
+              <w:spacing w:after="0" w:line="240" w:lineRule="auto"/>
+              <w:rPr>
+                <w:rFonts w:eastAsia="Times New Roman" w:cstheme="minorHAnsi"/>
+                <w:lang w:eastAsia="en-GB"/>
+              </w:rPr>
+            </w:pPr>
+          </w:p>
+        </w:tc>
+        <w:tc>
+          <w:tcPr>
+            <w:tcW w:w="236" w:type="dxa"/>
+            <w:gridSpan w:val="2"/>
+            <w:tcBorders>
+              <w:top w:val="nil"/>
+              <w:left w:val="nil"/>
+              <w:bottom w:val="nil"/>
+              <w:right w:val="nil"/>
+            </w:tcBorders>
+            <w:shd w:val="clear" w:color="auto" w:fill="auto"/>
+            <w:hideMark/>
+          </w:tcPr>
+          <w:p>
+            <w:pPr>
+              <w:spacing w:after="0" w:line="240" w:lineRule="auto"/>
+              <w:rPr>
+                <w:rFonts w:eastAsia="Times New Roman" w:cstheme="minorHAnsi"/>
+                <w:lang w:eastAsia="en-GB"/>
+              </w:rPr>
+            </w:pPr>
+          </w:p>
+        </w:tc>
+        <w:tc>
+          <w:tcPr>
+            <w:tcW w:w="2235" w:type="dxa"/>
+            <w:tcBorders>
+              <w:top w:val="nil"/>
+              <w:left w:val="nil"/>
+              <w:bottom w:val="nil"/>
+              <w:right w:val="nil"/>
+            </w:tcBorders>
+            <w:shd w:val="clear" w:color="auto" w:fill="auto"/>
+            <w:hideMark/>
+          </w:tcPr>
+          <w:p>
+            <w:pPr>
+              <w:spacing w:after="0" w:line="240" w:lineRule="auto"/>
+              <w:rPr>
+                <w:rFonts w:eastAsia="Times New Roman" w:cstheme="minorHAnsi"/>
+                <w:lang w:eastAsia="en-GB"/>
+              </w:rPr>
+            </w:pPr>
+          </w:p>
+        </w:tc>
+        <w:tc>
+          <w:tcPr>
+            <w:tcW w:w="2029" w:type="dxa"/>
+            <w:tcBorders>
+              <w:top w:val="nil"/>
+              <w:left w:val="nil"/>
+              <w:bottom w:val="nil"/>
+              <w:right w:val="nil"/>
+            </w:tcBorders>
+            <w:shd w:val="clear" w:color="auto" w:fill="auto"/>
+            <w:hideMark/>
+          </w:tcPr>
+          <w:p>
+            <w:pPr>
+              <w:spacing w:after="0" w:line="240" w:lineRule="auto"/>
+              <w:rPr>
+                <w:rFonts w:eastAsia="Times New Roman" w:cstheme="minorHAnsi"/>
+                <w:lang w:eastAsia="en-GB"/>
+              </w:rPr>
+            </w:pPr>
+          </w:p>
+        </w:tc>
+        <w:tc>
+          <w:tcPr>
+            <w:tcW w:w="564" w:type="dxa"/>
+            <w:tcBorders>
+              <w:top w:val="nil"/>
+              <w:left w:val="nil"/>
+              <w:bottom w:val="nil"/>
+              <w:right w:val="nil"/>
+            </w:tcBorders>
+            <w:shd w:val="clear" w:color="auto" w:fill="auto"/>
+            <w:hideMark/>
+          </w:tcPr>
+          <w:p>
+            <w:pPr>
+              <w:spacing w:after="0" w:line="240" w:lineRule="auto"/>
+              <w:rPr>
+                <w:rFonts w:eastAsia="Times New Roman" w:cstheme="minorHAnsi"/>
+                <w:lang w:eastAsia="en-GB"/>
+              </w:rPr>
+            </w:pPr>
+          </w:p>
+        </w:tc>
+        <w:tc>
+          <w:tcPr>
+            <w:tcW w:w="1298" w:type="dxa"/>
+            <w:tcBorders>
+              <w:left w:val="nil"/>
+              <w:bottom w:val="nil"/>
+              <w:right w:val="nil"/>
+            </w:tcBorders>
+            <w:shd w:val="clear" w:color="auto" w:fill="auto"/>
+            <w:hideMark/>
+          </w:tcPr>
+          <w:p>
+            <w:pPr>
+              <w:spacing w:after="0" w:line="240" w:lineRule="auto"/>
+              <w:rPr>
+                <w:rFonts w:eastAsia="Times New Roman" w:cstheme="minorHAnsi"/>
+                <w:lang w:eastAsia="en-GB"/>
+              </w:rPr>
+            </w:pPr>
+          </w:p>
+        </w:tc>
+        <w:tc>
+          <w:tcPr>
+            <w:tcW w:w="1296" w:type="dxa"/>
+            <w:tcBorders>
+              <w:left w:val="nil"/>
+              <w:bottom w:val="nil"/>
+              <w:right w:val="nil"/>
+            </w:tcBorders>
+            <w:shd w:val="clear" w:color="auto" w:fill="auto"/>
+            <w:hideMark/>
+          </w:tcPr>
+          <w:p>
+            <w:pPr>
+              <w:spacing w:after="0" w:line="240" w:lineRule="auto"/>
+              <w:rPr>
+                <w:rFonts w:eastAsia="Times New Roman" w:cstheme="minorHAnsi"/>
+                <w:lang w:eastAsia="en-GB"/>
+              </w:rPr>
+            </w:pPr>
+          </w:p>
+        </w:tc>
+        <w:tc>
+          <w:tcPr>
+            <w:tcW w:w="1296" w:type="dxa"/>
+            <w:tcBorders>
+              <w:left w:val="nil"/>
+              <w:bottom w:val="nil"/>
+              <w:right w:val="nil"/>
+            </w:tcBorders>
+            <w:shd w:val="clear" w:color="auto" w:fill="auto"/>
+            <w:hideMark/>
+          </w:tcPr>
+          <w:p>
+            <w:pPr>
+              <w:spacing w:after="0" w:line="240" w:lineRule="auto"/>
+              <w:rPr>
+                <w:rFonts w:eastAsia="Times New Roman" w:cstheme="minorHAnsi"/>
+                <w:lang w:eastAsia="en-GB"/>
+              </w:rPr>
+            </w:pPr>
+          </w:p>
+        </w:tc>
+        <w:tc>
+          <w:tcPr>
+            <w:tcW w:w="1297" w:type="dxa"/>
+            <w:tcBorders>
+              <w:left w:val="nil"/>
+              <w:bottom w:val="nil"/>
+              <w:right w:val="nil"/>
+            </w:tcBorders>
+            <w:shd w:val="clear" w:color="auto" w:fill="auto"/>
+            <w:hideMark/>
+          </w:tcPr>
+          <w:p>
+            <w:pPr>
+              <w:spacing w:after="0" w:line="240" w:lineRule="auto"/>
+              <w:rPr>
+                <w:rFonts w:eastAsia="Times New Roman" w:cstheme="minorHAnsi"/>
+                <w:lang w:eastAsia="en-GB"/>
+              </w:rPr>
+            </w:pPr>
+          </w:p>
+        </w:tc>
+        <w:tc>
+          <w:tcPr>
+            <w:tcW w:w="1296" w:type="dxa"/>
+            <w:tcBorders>
+              <w:left w:val="nil"/>
+              <w:bottom w:val="nil"/>
+              <w:right w:val="nil"/>
+            </w:tcBorders>
+            <w:shd w:val="clear" w:color="auto" w:fill="auto"/>
+            <w:hideMark/>
+          </w:tcPr>
+          <w:p>
+            <w:pPr>
+              <w:spacing w:after="0" w:line="240" w:lineRule="auto"/>
+              <w:rPr>
+                <w:rFonts w:eastAsia="Times New Roman" w:cstheme="minorHAnsi"/>
+                <w:lang w:eastAsia="en-GB"/>
+              </w:rPr>
+            </w:pPr>
+          </w:p>
+        </w:tc>
+        <w:tc>
+          <w:tcPr>
+            <w:tcW w:w="1298" w:type="dxa"/>
+            <w:tcBorders>
+              <w:left w:val="nil"/>
+              <w:bottom w:val="nil"/>
+              <w:right w:val="nil"/>
+            </w:tcBorders>
+            <w:shd w:val="clear" w:color="auto" w:fill="auto"/>
+            <w:hideMark/>
+          </w:tcPr>
+          <w:p>
+            <w:pPr>
+              <w:spacing w:after="0" w:line="240" w:lineRule="auto"/>
+              <w:rPr>
+                <w:rFonts w:eastAsia="Times New Roman" w:cstheme="minorHAnsi"/>
+                <w:lang w:eastAsia="en-GB"/>
+              </w:rPr>
+            </w:pPr>
+          </w:p>
+        </w:tc>
+      </w:tr>
+      <w:tr>
+        <w:trPr>
+          <w:trHeight w:val="295"/>
+        </w:trPr>
+        <w:tc>
+          <w:tcPr>
+            <w:tcW w:w="1795" w:type="dxa"/>
+            <w:tcBorders>
+              <w:top w:val="single" w:sz="4" w:space="0" w:color="B2B2B2"/>
+              <w:left w:val="single" w:sz="4" w:space="0" w:color="B2B2B2"/>
+              <w:bottom w:val="single" w:sz="4" w:space="0" w:color="B2B2B2"/>
+              <w:right w:val="single" w:sz="4" w:space="0" w:color="B2B2B2"/>
+            </w:tcBorders>
+            <w:shd w:val="clear" w:color="000000" w:fill="FFFFCC"/>
+            <w:noWrap/>
+            <w:hideMark/>
+          </w:tcPr>
+          <w:p>
+            <w:pPr>
+              <w:spacing w:after="0" w:line="240" w:lineRule="auto"/>
+              <w:rPr>
+                <w:rFonts w:eastAsia="Times New Roman" w:cstheme="minorHAnsi"/>
+                <w:b/>
+                <w:bCs/>
+                <w:u w:val="single"/>
+                <w:lang w:eastAsia="en-GB"/>
+              </w:rPr>
+            </w:pPr>
+            <w:r>
+              <w:rPr>
+                <w:rFonts w:eastAsia="Times New Roman" w:cstheme="minorHAnsi"/>
+                <w:b/>
+                <w:bCs/>
+                <w:u w:val="single"/>
+                <w:lang w:eastAsia="en-GB"/>
+              </w:rPr>
+              <w:t>Test Scenario</w:t>
+            </w:r>
+          </w:p>
+        </w:tc>
+        <w:tc>
+          <w:tcPr>
+            <w:tcW w:w="7658" w:type="dxa"/>
+            <w:gridSpan w:val="7"/>
+            <w:tcBorders>
+              <w:top w:val="nil"/>
+              <w:left w:val="nil"/>
+              <w:bottom w:val="nil"/>
+              <w:right w:val="nil"/>
+            </w:tcBorders>
+            <w:shd w:val="clear" w:color="auto" w:fill="auto"/>
+            <w:noWrap/>
+            <w:hideMark/>
+          </w:tcPr>
+          <w:p>
+            <w:pPr>
+              <w:spacing w:after="0" w:line="240" w:lineRule="auto"/>
+              <w:rPr>
+                <w:rFonts w:eastAsia="Times New Roman" w:cstheme="minorHAnsi"/>
+                <w:lang w:eastAsia="en-GB"/>
+              </w:rPr>
+            </w:pPr>
+            <w:r>
+              <w:rPr>
+                <w:rFonts w:eastAsia="Times New Roman" w:cstheme="minorHAnsi"/>
+                <w:lang w:eastAsia="en-GB"/>
+              </w:rPr>
+              <w:t>Verify on entering  quantity More than available</w:t>
+            </w:r>
+          </w:p>
+        </w:tc>
+        <w:tc>
+          <w:tcPr>
+            <w:tcW w:w="1296" w:type="dxa"/>
+            <w:tcBorders>
+              <w:top w:val="nil"/>
+              <w:left w:val="nil"/>
+              <w:bottom w:val="nil"/>
+              <w:right w:val="nil"/>
+            </w:tcBorders>
+            <w:shd w:val="clear" w:color="auto" w:fill="auto"/>
+            <w:hideMark/>
+          </w:tcPr>
+          <w:p>
+            <w:pPr>
+              <w:spacing w:after="0" w:line="240" w:lineRule="auto"/>
+              <w:rPr>
+                <w:rFonts w:eastAsia="Times New Roman" w:cstheme="minorHAnsi"/>
+                <w:lang w:eastAsia="en-GB"/>
+              </w:rPr>
+            </w:pPr>
+          </w:p>
+        </w:tc>
+        <w:tc>
+          <w:tcPr>
+            <w:tcW w:w="1297" w:type="dxa"/>
+            <w:tcBorders>
+              <w:top w:val="nil"/>
+              <w:left w:val="nil"/>
+              <w:bottom w:val="nil"/>
+              <w:right w:val="nil"/>
+            </w:tcBorders>
+            <w:shd w:val="clear" w:color="auto" w:fill="auto"/>
+            <w:hideMark/>
+          </w:tcPr>
+          <w:p>
+            <w:pPr>
+              <w:spacing w:after="0" w:line="240" w:lineRule="auto"/>
+              <w:rPr>
+                <w:rFonts w:eastAsia="Times New Roman" w:cstheme="minorHAnsi"/>
+                <w:lang w:eastAsia="en-GB"/>
+              </w:rPr>
+            </w:pPr>
+          </w:p>
+        </w:tc>
+        <w:tc>
+          <w:tcPr>
+            <w:tcW w:w="1296" w:type="dxa"/>
+            <w:tcBorders>
+              <w:top w:val="nil"/>
+              <w:left w:val="nil"/>
+              <w:bottom w:val="nil"/>
+              <w:right w:val="nil"/>
+            </w:tcBorders>
+            <w:shd w:val="clear" w:color="auto" w:fill="auto"/>
+            <w:hideMark/>
+          </w:tcPr>
+          <w:p>
+            <w:pPr>
+              <w:spacing w:after="0" w:line="240" w:lineRule="auto"/>
+              <w:rPr>
+                <w:rFonts w:eastAsia="Times New Roman" w:cstheme="minorHAnsi"/>
+                <w:lang w:eastAsia="en-GB"/>
+              </w:rPr>
+            </w:pPr>
+          </w:p>
+        </w:tc>
+        <w:tc>
+          <w:tcPr>
+            <w:tcW w:w="1298" w:type="dxa"/>
+            <w:tcBorders>
+              <w:top w:val="nil"/>
+              <w:left w:val="nil"/>
+              <w:bottom w:val="nil"/>
+              <w:right w:val="nil"/>
+            </w:tcBorders>
+            <w:shd w:val="clear" w:color="auto" w:fill="auto"/>
+            <w:hideMark/>
+          </w:tcPr>
+          <w:p>
+            <w:pPr>
+              <w:spacing w:after="0" w:line="240" w:lineRule="auto"/>
+              <w:rPr>
+                <w:rFonts w:eastAsia="Times New Roman" w:cstheme="minorHAnsi"/>
+                <w:lang w:eastAsia="en-GB"/>
+              </w:rPr>
+            </w:pPr>
+          </w:p>
+        </w:tc>
+      </w:tr>
+      <w:tr>
+        <w:trPr>
+          <w:trHeight w:val="295"/>
+        </w:trPr>
+        <w:tc>
+          <w:tcPr>
+            <w:tcW w:w="1795" w:type="dxa"/>
+            <w:tcBorders>
+              <w:top w:val="nil"/>
+              <w:left w:val="nil"/>
+              <w:bottom w:val="nil"/>
+              <w:right w:val="nil"/>
+            </w:tcBorders>
+            <w:shd w:val="clear" w:color="auto" w:fill="auto"/>
+            <w:noWrap/>
+            <w:vAlign w:val="bottom"/>
+            <w:hideMark/>
+          </w:tcPr>
+          <w:p>
+            <w:pPr>
+              <w:spacing w:after="0" w:line="240" w:lineRule="auto"/>
+              <w:rPr>
+                <w:rFonts w:eastAsia="Times New Roman" w:cstheme="minorHAnsi"/>
+                <w:lang w:eastAsia="en-GB"/>
+              </w:rPr>
+            </w:pPr>
+          </w:p>
+        </w:tc>
+        <w:tc>
+          <w:tcPr>
+            <w:tcW w:w="236" w:type="dxa"/>
+            <w:gridSpan w:val="2"/>
+            <w:tcBorders>
+              <w:top w:val="nil"/>
+              <w:left w:val="nil"/>
+              <w:bottom w:val="nil"/>
+              <w:right w:val="nil"/>
+            </w:tcBorders>
+            <w:shd w:val="clear" w:color="auto" w:fill="auto"/>
+            <w:noWrap/>
+            <w:vAlign w:val="bottom"/>
+            <w:hideMark/>
+          </w:tcPr>
+          <w:p>
+            <w:pPr>
+              <w:spacing w:after="0" w:line="240" w:lineRule="auto"/>
+              <w:rPr>
+                <w:rFonts w:eastAsia="Times New Roman" w:cstheme="minorHAnsi"/>
+                <w:lang w:eastAsia="en-GB"/>
+              </w:rPr>
+            </w:pPr>
+          </w:p>
+        </w:tc>
+        <w:tc>
+          <w:tcPr>
+            <w:tcW w:w="2235" w:type="dxa"/>
+            <w:tcBorders>
+              <w:top w:val="nil"/>
+              <w:left w:val="nil"/>
+              <w:bottom w:val="nil"/>
+              <w:right w:val="nil"/>
+            </w:tcBorders>
+            <w:shd w:val="clear" w:color="auto" w:fill="auto"/>
+            <w:noWrap/>
+            <w:vAlign w:val="bottom"/>
+            <w:hideMark/>
+          </w:tcPr>
+          <w:p>
+            <w:pPr>
+              <w:spacing w:after="0" w:line="240" w:lineRule="auto"/>
+              <w:rPr>
+                <w:rFonts w:eastAsia="Times New Roman" w:cstheme="minorHAnsi"/>
+                <w:lang w:eastAsia="en-GB"/>
+              </w:rPr>
+            </w:pPr>
+          </w:p>
+        </w:tc>
+        <w:tc>
+          <w:tcPr>
+            <w:tcW w:w="2029" w:type="dxa"/>
+            <w:tcBorders>
+              <w:top w:val="nil"/>
+              <w:left w:val="nil"/>
+              <w:bottom w:val="nil"/>
+              <w:right w:val="nil"/>
+            </w:tcBorders>
+            <w:shd w:val="clear" w:color="auto" w:fill="auto"/>
+            <w:noWrap/>
+            <w:vAlign w:val="bottom"/>
+            <w:hideMark/>
+          </w:tcPr>
+          <w:p>
+            <w:pPr>
+              <w:spacing w:after="0" w:line="240" w:lineRule="auto"/>
+              <w:rPr>
+                <w:rFonts w:eastAsia="Times New Roman" w:cstheme="minorHAnsi"/>
+                <w:lang w:eastAsia="en-GB"/>
+              </w:rPr>
+            </w:pPr>
+          </w:p>
+        </w:tc>
+        <w:tc>
+          <w:tcPr>
+            <w:tcW w:w="564" w:type="dxa"/>
+            <w:tcBorders>
+              <w:top w:val="nil"/>
+              <w:left w:val="nil"/>
+              <w:bottom w:val="nil"/>
+              <w:right w:val="nil"/>
+            </w:tcBorders>
+            <w:shd w:val="clear" w:color="auto" w:fill="auto"/>
+            <w:noWrap/>
+            <w:vAlign w:val="bottom"/>
+            <w:hideMark/>
+          </w:tcPr>
+          <w:p>
+            <w:pPr>
+              <w:spacing w:after="0" w:line="240" w:lineRule="auto"/>
+              <w:rPr>
+                <w:rFonts w:eastAsia="Times New Roman" w:cstheme="minorHAnsi"/>
+                <w:lang w:eastAsia="en-GB"/>
+              </w:rPr>
+            </w:pPr>
+          </w:p>
+        </w:tc>
+        <w:tc>
+          <w:tcPr>
+            <w:tcW w:w="1298" w:type="dxa"/>
+            <w:tcBorders>
+              <w:top w:val="nil"/>
+              <w:left w:val="nil"/>
+              <w:bottom w:val="nil"/>
+              <w:right w:val="nil"/>
+            </w:tcBorders>
+            <w:shd w:val="clear" w:color="auto" w:fill="auto"/>
+            <w:noWrap/>
+            <w:vAlign w:val="bottom"/>
+            <w:hideMark/>
+          </w:tcPr>
+          <w:p>
+            <w:pPr>
+              <w:spacing w:after="0" w:line="240" w:lineRule="auto"/>
+              <w:rPr>
+                <w:rFonts w:eastAsia="Times New Roman" w:cstheme="minorHAnsi"/>
+                <w:lang w:eastAsia="en-GB"/>
+              </w:rPr>
+            </w:pPr>
+          </w:p>
+        </w:tc>
+        <w:tc>
+          <w:tcPr>
+            <w:tcW w:w="1296" w:type="dxa"/>
+            <w:tcBorders>
+              <w:top w:val="nil"/>
+              <w:left w:val="nil"/>
+              <w:bottom w:val="nil"/>
+              <w:right w:val="nil"/>
+            </w:tcBorders>
+            <w:shd w:val="clear" w:color="auto" w:fill="auto"/>
+            <w:noWrap/>
+            <w:vAlign w:val="bottom"/>
+            <w:hideMark/>
+          </w:tcPr>
+          <w:p>
+            <w:pPr>
+              <w:spacing w:after="0" w:line="240" w:lineRule="auto"/>
+              <w:rPr>
+                <w:rFonts w:eastAsia="Times New Roman" w:cstheme="minorHAnsi"/>
+                <w:lang w:eastAsia="en-GB"/>
+              </w:rPr>
+            </w:pPr>
+          </w:p>
+        </w:tc>
+        <w:tc>
+          <w:tcPr>
+            <w:tcW w:w="1296" w:type="dxa"/>
+            <w:tcBorders>
+              <w:top w:val="nil"/>
+              <w:left w:val="nil"/>
+              <w:bottom w:val="nil"/>
+              <w:right w:val="nil"/>
+            </w:tcBorders>
+            <w:shd w:val="clear" w:color="auto" w:fill="auto"/>
+            <w:noWrap/>
+            <w:vAlign w:val="bottom"/>
+            <w:hideMark/>
+          </w:tcPr>
+          <w:p>
+            <w:pPr>
+              <w:spacing w:after="0" w:line="240" w:lineRule="auto"/>
+              <w:rPr>
+                <w:rFonts w:eastAsia="Times New Roman" w:cstheme="minorHAnsi"/>
+                <w:lang w:eastAsia="en-GB"/>
+              </w:rPr>
+            </w:pPr>
+          </w:p>
+        </w:tc>
+        <w:tc>
+          <w:tcPr>
+            <w:tcW w:w="1297" w:type="dxa"/>
+            <w:tcBorders>
+              <w:top w:val="nil"/>
+              <w:left w:val="nil"/>
+              <w:bottom w:val="nil"/>
+              <w:right w:val="nil"/>
+            </w:tcBorders>
+            <w:shd w:val="clear" w:color="auto" w:fill="auto"/>
+            <w:noWrap/>
+            <w:vAlign w:val="bottom"/>
+            <w:hideMark/>
+          </w:tcPr>
+          <w:p>
+            <w:pPr>
+              <w:spacing w:after="0" w:line="240" w:lineRule="auto"/>
+              <w:rPr>
+                <w:rFonts w:eastAsia="Times New Roman" w:cstheme="minorHAnsi"/>
+                <w:lang w:eastAsia="en-GB"/>
+              </w:rPr>
+            </w:pPr>
+          </w:p>
+        </w:tc>
+        <w:tc>
+          <w:tcPr>
+            <w:tcW w:w="1296" w:type="dxa"/>
+            <w:tcBorders>
+              <w:top w:val="nil"/>
+              <w:left w:val="nil"/>
+              <w:bottom w:val="nil"/>
+              <w:right w:val="nil"/>
+            </w:tcBorders>
+            <w:shd w:val="clear" w:color="auto" w:fill="auto"/>
+            <w:noWrap/>
+            <w:vAlign w:val="bottom"/>
+            <w:hideMark/>
+          </w:tcPr>
+          <w:p>
+            <w:pPr>
+              <w:spacing w:after="0" w:line="240" w:lineRule="auto"/>
+              <w:rPr>
+                <w:rFonts w:eastAsia="Times New Roman" w:cstheme="minorHAnsi"/>
+                <w:lang w:eastAsia="en-GB"/>
+              </w:rPr>
+            </w:pPr>
+          </w:p>
+        </w:tc>
+        <w:tc>
+          <w:tcPr>
+            <w:tcW w:w="1298" w:type="dxa"/>
+            <w:tcBorders>
+              <w:top w:val="nil"/>
+              <w:left w:val="nil"/>
+              <w:bottom w:val="nil"/>
+              <w:right w:val="nil"/>
+            </w:tcBorders>
+            <w:shd w:val="clear" w:color="auto" w:fill="auto"/>
+            <w:noWrap/>
+            <w:vAlign w:val="bottom"/>
+            <w:hideMark/>
+          </w:tcPr>
+          <w:p>
+            <w:pPr>
+              <w:spacing w:after="0" w:line="240" w:lineRule="auto"/>
+              <w:rPr>
+                <w:rFonts w:eastAsia="Times New Roman" w:cstheme="minorHAnsi"/>
+                <w:lang w:eastAsia="en-GB"/>
+              </w:rPr>
+            </w:pPr>
+          </w:p>
+        </w:tc>
+      </w:tr>
+      <w:tr>
+        <w:trPr>
+          <w:trHeight w:val="472"/>
+        </w:trPr>
+        <w:tc>
+          <w:tcPr>
+            <w:tcW w:w="1795" w:type="dxa"/>
+            <w:vMerge w:val="restart"/>
+            <w:tcBorders>
+              <w:top w:val="single" w:sz="4" w:space="0" w:color="B2B2B2"/>
+              <w:left w:val="single" w:sz="4" w:space="0" w:color="B2B2B2"/>
+              <w:bottom w:val="single" w:sz="4" w:space="0" w:color="B2B2B2"/>
+              <w:right w:val="single" w:sz="4" w:space="0" w:color="B2B2B2"/>
+            </w:tcBorders>
+            <w:shd w:val="clear" w:color="000000" w:fill="FFFFCC"/>
+            <w:hideMark/>
+          </w:tcPr>
+          <w:p>
+            <w:pPr>
+              <w:spacing w:after="0" w:line="240" w:lineRule="auto"/>
+              <w:jc w:val="center"/>
+              <w:rPr>
+                <w:rFonts w:eastAsia="Times New Roman" w:cstheme="minorHAnsi"/>
+                <w:b/>
+                <w:bCs/>
+                <w:lang w:eastAsia="en-GB"/>
+              </w:rPr>
+            </w:pPr>
+            <w:r>
+              <w:rPr>
+                <w:rFonts w:eastAsia="Times New Roman" w:cstheme="minorHAnsi"/>
+                <w:b/>
+                <w:bCs/>
+                <w:lang w:eastAsia="en-GB"/>
+              </w:rPr>
+              <w:t>Step #</w:t>
+            </w:r>
+          </w:p>
+        </w:tc>
+        <w:tc>
+          <w:tcPr>
+            <w:tcW w:w="2471" w:type="dxa"/>
+            <w:gridSpan w:val="3"/>
+            <w:vMerge w:val="restart"/>
+            <w:tcBorders>
+              <w:top w:val="single" w:sz="4" w:space="0" w:color="B2B2B2"/>
+              <w:left w:val="single" w:sz="4" w:space="0" w:color="B2B2B2"/>
+              <w:bottom w:val="single" w:sz="4" w:space="0" w:color="B2B2B2"/>
+              <w:right w:val="single" w:sz="4" w:space="0" w:color="B2B2B2"/>
+            </w:tcBorders>
+            <w:shd w:val="clear" w:color="000000" w:fill="FFFFCC"/>
+            <w:hideMark/>
+          </w:tcPr>
+          <w:p>
+            <w:pPr>
+              <w:spacing w:after="0" w:line="240" w:lineRule="auto"/>
+              <w:jc w:val="center"/>
+              <w:rPr>
+                <w:rFonts w:eastAsia="Times New Roman" w:cstheme="minorHAnsi"/>
+                <w:b/>
+                <w:bCs/>
+                <w:lang w:eastAsia="en-GB"/>
+              </w:rPr>
+            </w:pPr>
+            <w:r>
+              <w:rPr>
+                <w:rFonts w:eastAsia="Times New Roman" w:cstheme="minorHAnsi"/>
+                <w:b/>
+                <w:bCs/>
+                <w:lang w:eastAsia="en-GB"/>
+              </w:rPr>
+              <w:t>Step Details</w:t>
+            </w:r>
+          </w:p>
+        </w:tc>
+        <w:tc>
+          <w:tcPr>
+            <w:tcW w:w="2593" w:type="dxa"/>
+            <w:gridSpan w:val="2"/>
+            <w:vMerge w:val="restart"/>
+            <w:tcBorders>
+              <w:top w:val="single" w:sz="4" w:space="0" w:color="B2B2B2"/>
+              <w:left w:val="single" w:sz="4" w:space="0" w:color="B2B2B2"/>
+              <w:bottom w:val="single" w:sz="4" w:space="0" w:color="B2B2B2"/>
+              <w:right w:val="single" w:sz="4" w:space="0" w:color="B2B2B2"/>
+            </w:tcBorders>
+            <w:shd w:val="clear" w:color="000000" w:fill="FFFFCC"/>
+            <w:noWrap/>
+            <w:hideMark/>
+          </w:tcPr>
+          <w:p>
+            <w:pPr>
+              <w:spacing w:after="0" w:line="240" w:lineRule="auto"/>
+              <w:jc w:val="center"/>
+              <w:rPr>
+                <w:rFonts w:eastAsia="Times New Roman" w:cstheme="minorHAnsi"/>
+                <w:b/>
+                <w:bCs/>
+                <w:lang w:eastAsia="en-GB"/>
+              </w:rPr>
+            </w:pPr>
+            <w:r>
+              <w:rPr>
+                <w:rFonts w:eastAsia="Times New Roman" w:cstheme="minorHAnsi"/>
+                <w:b/>
+                <w:bCs/>
+                <w:lang w:eastAsia="en-GB"/>
+              </w:rPr>
+              <w:t>Expected Results</w:t>
+            </w:r>
+          </w:p>
+        </w:tc>
+        <w:tc>
+          <w:tcPr>
+            <w:tcW w:w="3890" w:type="dxa"/>
+            <w:gridSpan w:val="3"/>
+            <w:vMerge w:val="restart"/>
+            <w:tcBorders>
+              <w:top w:val="single" w:sz="4" w:space="0" w:color="B2B2B2"/>
+              <w:left w:val="single" w:sz="4" w:space="0" w:color="B2B2B2"/>
+              <w:bottom w:val="single" w:sz="4" w:space="0" w:color="B2B2B2"/>
+              <w:right w:val="single" w:sz="4" w:space="0" w:color="B2B2B2"/>
+            </w:tcBorders>
+            <w:shd w:val="clear" w:color="000000" w:fill="FFFFCC"/>
+            <w:hideMark/>
+          </w:tcPr>
+          <w:p>
+            <w:pPr>
+              <w:spacing w:after="0" w:line="240" w:lineRule="auto"/>
+              <w:jc w:val="center"/>
+              <w:rPr>
+                <w:rFonts w:eastAsia="Times New Roman" w:cstheme="minorHAnsi"/>
+                <w:b/>
+                <w:bCs/>
+                <w:lang w:eastAsia="en-GB"/>
+              </w:rPr>
+            </w:pPr>
+            <w:r>
+              <w:rPr>
+                <w:rFonts w:eastAsia="Times New Roman" w:cstheme="minorHAnsi"/>
+                <w:b/>
+                <w:bCs/>
+                <w:lang w:eastAsia="en-GB"/>
+              </w:rPr>
+              <w:t>Actual Results</w:t>
+            </w:r>
+          </w:p>
+        </w:tc>
+        <w:tc>
+          <w:tcPr>
+            <w:tcW w:w="3891" w:type="dxa"/>
+            <w:gridSpan w:val="3"/>
+            <w:vMerge w:val="restart"/>
+            <w:tcBorders>
+              <w:top w:val="single" w:sz="4" w:space="0" w:color="B2B2B2"/>
+              <w:left w:val="single" w:sz="4" w:space="0" w:color="B2B2B2"/>
+              <w:bottom w:val="single" w:sz="4" w:space="0" w:color="B2B2B2"/>
+              <w:right w:val="single" w:sz="4" w:space="0" w:color="B2B2B2"/>
+            </w:tcBorders>
+            <w:shd w:val="clear" w:color="000000" w:fill="FFFFCC"/>
+            <w:hideMark/>
+          </w:tcPr>
+          <w:p>
+            <w:pPr>
+              <w:spacing w:after="0" w:line="240" w:lineRule="auto"/>
+              <w:jc w:val="center"/>
+              <w:rPr>
+                <w:rFonts w:eastAsia="Times New Roman" w:cstheme="minorHAnsi"/>
+                <w:b/>
+                <w:bCs/>
+                <w:lang w:eastAsia="en-GB"/>
+              </w:rPr>
+            </w:pPr>
+            <w:r>
+              <w:rPr>
+                <w:rFonts w:eastAsia="Times New Roman" w:cstheme="minorHAnsi"/>
+                <w:b/>
+                <w:bCs/>
+                <w:lang w:eastAsia="en-GB"/>
+              </w:rPr>
+              <w:t>Pass / Fail / Not executed / Suspended</w:t>
+            </w:r>
+          </w:p>
+        </w:tc>
+      </w:tr>
+      <w:tr>
+        <w:trPr>
+          <w:trHeight w:val="472"/>
+        </w:trPr>
+        <w:tc>
+          <w:tcPr>
+            <w:tcW w:w="1795" w:type="dxa"/>
+            <w:vMerge/>
+            <w:tcBorders>
+              <w:top w:val="single" w:sz="4" w:space="0" w:color="B2B2B2"/>
+              <w:left w:val="single" w:sz="4" w:space="0" w:color="B2B2B2"/>
+              <w:bottom w:val="single" w:sz="4" w:space="0" w:color="B2B2B2"/>
+              <w:right w:val="single" w:sz="4" w:space="0" w:color="B2B2B2"/>
+            </w:tcBorders>
+            <w:vAlign w:val="center"/>
+            <w:hideMark/>
+          </w:tcPr>
+          <w:p>
+            <w:pPr>
+              <w:spacing w:after="0" w:line="240" w:lineRule="auto"/>
+              <w:rPr>
+                <w:rFonts w:eastAsia="Times New Roman" w:cstheme="minorHAnsi"/>
+                <w:b/>
+                <w:bCs/>
+                <w:lang w:eastAsia="en-GB"/>
+              </w:rPr>
+            </w:pPr>
+          </w:p>
+        </w:tc>
+        <w:tc>
+          <w:tcPr>
+            <w:tcW w:w="2471" w:type="dxa"/>
+            <w:gridSpan w:val="3"/>
+            <w:vMerge/>
+            <w:tcBorders>
+              <w:top w:val="single" w:sz="4" w:space="0" w:color="B2B2B2"/>
+              <w:left w:val="single" w:sz="4" w:space="0" w:color="B2B2B2"/>
+              <w:bottom w:val="single" w:sz="4" w:space="0" w:color="B2B2B2"/>
+              <w:right w:val="single" w:sz="4" w:space="0" w:color="B2B2B2"/>
+            </w:tcBorders>
+            <w:vAlign w:val="center"/>
+            <w:hideMark/>
+          </w:tcPr>
+          <w:p>
+            <w:pPr>
+              <w:spacing w:after="0" w:line="240" w:lineRule="auto"/>
+              <w:rPr>
+                <w:rFonts w:eastAsia="Times New Roman" w:cstheme="minorHAnsi"/>
+                <w:b/>
+                <w:bCs/>
+                <w:lang w:eastAsia="en-GB"/>
+              </w:rPr>
+            </w:pPr>
+          </w:p>
+        </w:tc>
+        <w:tc>
+          <w:tcPr>
+            <w:tcW w:w="2593" w:type="dxa"/>
+            <w:gridSpan w:val="2"/>
+            <w:vMerge/>
+            <w:tcBorders>
+              <w:top w:val="single" w:sz="4" w:space="0" w:color="B2B2B2"/>
+              <w:left w:val="single" w:sz="4" w:space="0" w:color="B2B2B2"/>
+              <w:bottom w:val="single" w:sz="4" w:space="0" w:color="B2B2B2"/>
+              <w:right w:val="single" w:sz="4" w:space="0" w:color="B2B2B2"/>
+            </w:tcBorders>
+            <w:vAlign w:val="center"/>
+            <w:hideMark/>
+          </w:tcPr>
+          <w:p>
+            <w:pPr>
+              <w:spacing w:after="0" w:line="240" w:lineRule="auto"/>
+              <w:rPr>
+                <w:rFonts w:eastAsia="Times New Roman" w:cstheme="minorHAnsi"/>
+                <w:b/>
+                <w:bCs/>
+                <w:lang w:eastAsia="en-GB"/>
+              </w:rPr>
+            </w:pPr>
+          </w:p>
+        </w:tc>
+        <w:tc>
+          <w:tcPr>
+            <w:tcW w:w="3890" w:type="dxa"/>
+            <w:gridSpan w:val="3"/>
+            <w:vMerge/>
+            <w:tcBorders>
+              <w:top w:val="single" w:sz="4" w:space="0" w:color="B2B2B2"/>
+              <w:left w:val="single" w:sz="4" w:space="0" w:color="B2B2B2"/>
+              <w:bottom w:val="single" w:sz="4" w:space="0" w:color="B2B2B2"/>
+              <w:right w:val="single" w:sz="4" w:space="0" w:color="B2B2B2"/>
+            </w:tcBorders>
+            <w:vAlign w:val="center"/>
+            <w:hideMark/>
+          </w:tcPr>
+          <w:p>
+            <w:pPr>
+              <w:spacing w:after="0" w:line="240" w:lineRule="auto"/>
+              <w:rPr>
+                <w:rFonts w:eastAsia="Times New Roman" w:cstheme="minorHAnsi"/>
+                <w:b/>
+                <w:bCs/>
+                <w:lang w:eastAsia="en-GB"/>
+              </w:rPr>
+            </w:pPr>
+          </w:p>
+        </w:tc>
+        <w:tc>
+          <w:tcPr>
+            <w:tcW w:w="3891" w:type="dxa"/>
+            <w:gridSpan w:val="3"/>
+            <w:vMerge/>
+            <w:tcBorders>
+              <w:top w:val="single" w:sz="4" w:space="0" w:color="B2B2B2"/>
+              <w:left w:val="single" w:sz="4" w:space="0" w:color="B2B2B2"/>
+              <w:bottom w:val="single" w:sz="4" w:space="0" w:color="B2B2B2"/>
+              <w:right w:val="single" w:sz="4" w:space="0" w:color="B2B2B2"/>
+            </w:tcBorders>
+            <w:vAlign w:val="center"/>
+            <w:hideMark/>
+          </w:tcPr>
+          <w:p>
+            <w:pPr>
+              <w:spacing w:after="0" w:line="240" w:lineRule="auto"/>
+              <w:rPr>
+                <w:rFonts w:eastAsia="Times New Roman" w:cstheme="minorHAnsi"/>
+                <w:b/>
+                <w:bCs/>
+                <w:lang w:eastAsia="en-GB"/>
+              </w:rPr>
+            </w:pPr>
+          </w:p>
+        </w:tc>
+      </w:tr>
+      <w:tr>
+        <w:trPr>
+          <w:trHeight w:val="573"/>
+        </w:trPr>
+        <w:tc>
+          <w:tcPr>
+            <w:tcW w:w="1795" w:type="dxa"/>
+            <w:tcBorders>
+              <w:top w:val="single" w:sz="4" w:space="0" w:color="auto"/>
+              <w:left w:val="single" w:sz="4" w:space="0" w:color="auto"/>
+              <w:bottom w:val="single" w:sz="4" w:space="0" w:color="auto"/>
+              <w:right w:val="single" w:sz="4" w:space="0" w:color="auto"/>
+            </w:tcBorders>
+            <w:shd w:val="clear" w:color="auto" w:fill="auto"/>
+            <w:hideMark/>
+          </w:tcPr>
+          <w:p>
+            <w:pPr>
+              <w:spacing w:after="0" w:line="240" w:lineRule="auto"/>
+              <w:jc w:val="center"/>
+              <w:rPr>
+                <w:rFonts w:eastAsia="Times New Roman" w:cstheme="minorHAnsi"/>
+                <w:lang w:eastAsia="en-GB"/>
+              </w:rPr>
+            </w:pPr>
+            <w:r>
+              <w:rPr>
+                <w:rFonts w:eastAsia="Times New Roman" w:cstheme="minorHAnsi"/>
+                <w:lang w:eastAsia="en-GB"/>
+              </w:rPr>
+              <w:t>1</w:t>
+            </w:r>
+          </w:p>
+        </w:tc>
+        <w:tc>
+          <w:tcPr>
+            <w:tcW w:w="2471" w:type="dxa"/>
+            <w:gridSpan w:val="3"/>
+            <w:tcBorders>
+              <w:top w:val="single" w:sz="4" w:space="0" w:color="auto"/>
+              <w:left w:val="nil"/>
+              <w:bottom w:val="single" w:sz="4" w:space="0" w:color="auto"/>
+              <w:right w:val="single" w:sz="4" w:space="0" w:color="auto"/>
+            </w:tcBorders>
+            <w:shd w:val="clear" w:color="auto" w:fill="auto"/>
+            <w:hideMark/>
+          </w:tcPr>
+          <w:p>
+            <w:pPr>
+              <w:spacing w:after="0" w:line="240" w:lineRule="auto"/>
+              <w:rPr>
+                <w:rFonts w:eastAsia="Times New Roman" w:cstheme="minorHAnsi"/>
+                <w:lang w:eastAsia="en-GB"/>
+              </w:rPr>
+            </w:pPr>
+            <w:r>
+              <w:rPr>
+                <w:rFonts w:eastAsia="Times New Roman" w:cstheme="minorHAnsi"/>
+                <w:lang w:eastAsia="en-GB"/>
+              </w:rPr>
+              <w:t>Enter quantity</w:t>
+            </w:r>
+          </w:p>
+        </w:tc>
+        <w:tc>
+          <w:tcPr>
+            <w:tcW w:w="2593" w:type="dxa"/>
+            <w:gridSpan w:val="2"/>
+            <w:tcBorders>
+              <w:top w:val="single" w:sz="4" w:space="0" w:color="auto"/>
+              <w:left w:val="nil"/>
+              <w:bottom w:val="single" w:sz="4" w:space="0" w:color="auto"/>
+              <w:right w:val="single" w:sz="4" w:space="0" w:color="auto"/>
+            </w:tcBorders>
+            <w:shd w:val="clear" w:color="auto" w:fill="auto"/>
+            <w:hideMark/>
+          </w:tcPr>
+          <w:p>
+            <w:pPr>
+              <w:spacing w:after="0" w:line="240" w:lineRule="auto"/>
+              <w:rPr>
+                <w:rFonts w:eastAsia="Times New Roman" w:cstheme="minorHAnsi"/>
+                <w:lang w:eastAsia="en-GB"/>
+              </w:rPr>
+            </w:pPr>
+            <w:r>
+              <w:rPr>
+                <w:rFonts w:eastAsia="Times New Roman" w:cstheme="minorHAnsi"/>
+                <w:lang w:eastAsia="en-GB"/>
+              </w:rPr>
+              <w:t>Quantity entered successfully in quantity field</w:t>
+            </w:r>
+          </w:p>
+        </w:tc>
+        <w:tc>
+          <w:tcPr>
+            <w:tcW w:w="3890" w:type="dxa"/>
+            <w:gridSpan w:val="3"/>
+            <w:tcBorders>
+              <w:top w:val="single" w:sz="4" w:space="0" w:color="auto"/>
+              <w:left w:val="nil"/>
+              <w:bottom w:val="single" w:sz="4" w:space="0" w:color="auto"/>
+              <w:right w:val="single" w:sz="4" w:space="0" w:color="000000"/>
+            </w:tcBorders>
+            <w:shd w:val="clear" w:color="auto" w:fill="auto"/>
+            <w:hideMark/>
+          </w:tcPr>
+          <w:p>
+            <w:pPr>
+              <w:spacing w:after="0" w:line="240" w:lineRule="auto"/>
+              <w:rPr>
+                <w:rFonts w:eastAsia="Times New Roman" w:cstheme="minorHAnsi"/>
+                <w:lang w:eastAsia="en-GB"/>
+              </w:rPr>
+            </w:pPr>
+            <w:r>
+              <w:rPr>
+                <w:rFonts w:eastAsia="Times New Roman" w:cstheme="minorHAnsi"/>
+                <w:lang w:eastAsia="en-GB"/>
+              </w:rPr>
+              <w:t>As Expected</w:t>
+            </w:r>
+          </w:p>
+        </w:tc>
+        <w:tc>
+          <w:tcPr>
+            <w:tcW w:w="3891" w:type="dxa"/>
+            <w:gridSpan w:val="3"/>
+            <w:tcBorders>
+              <w:top w:val="single" w:sz="4" w:space="0" w:color="auto"/>
+              <w:left w:val="nil"/>
+              <w:bottom w:val="single" w:sz="4" w:space="0" w:color="auto"/>
+              <w:right w:val="single" w:sz="4" w:space="0" w:color="000000"/>
+            </w:tcBorders>
+            <w:shd w:val="clear" w:color="auto" w:fill="auto"/>
+            <w:hideMark/>
+          </w:tcPr>
+          <w:p>
+            <w:pPr>
+              <w:spacing w:after="0" w:line="240" w:lineRule="auto"/>
+              <w:rPr>
+                <w:rFonts w:eastAsia="Times New Roman" w:cstheme="minorHAnsi"/>
+                <w:lang w:eastAsia="en-GB"/>
+              </w:rPr>
+            </w:pPr>
+            <w:r>
+              <w:rPr>
+                <w:rFonts w:eastAsia="Times New Roman" w:cstheme="minorHAnsi"/>
+                <w:lang w:eastAsia="en-GB"/>
+              </w:rPr>
+              <w:t>Pass</w:t>
+            </w:r>
+          </w:p>
+        </w:tc>
+      </w:tr>
+      <w:tr>
+        <w:trPr>
+          <w:trHeight w:val="573"/>
+        </w:trPr>
+        <w:tc>
+          <w:tcPr>
+            <w:tcW w:w="1795" w:type="dxa"/>
+            <w:tcBorders>
+              <w:top w:val="single" w:sz="4" w:space="0" w:color="auto"/>
+              <w:left w:val="single" w:sz="4" w:space="0" w:color="auto"/>
+              <w:bottom w:val="single" w:sz="4" w:space="0" w:color="auto"/>
+              <w:right w:val="single" w:sz="4" w:space="0" w:color="auto"/>
+            </w:tcBorders>
+            <w:shd w:val="clear" w:color="auto" w:fill="auto"/>
+          </w:tcPr>
+          <w:p>
+            <w:pPr>
+              <w:spacing w:after="0" w:line="240" w:lineRule="auto"/>
+              <w:jc w:val="center"/>
+              <w:rPr>
+                <w:rFonts w:eastAsia="Times New Roman" w:cstheme="minorHAnsi"/>
+                <w:lang w:eastAsia="en-GB"/>
+              </w:rPr>
+            </w:pPr>
+            <w:r>
+              <w:rPr>
+                <w:rFonts w:eastAsia="Times New Roman" w:cstheme="minorHAnsi"/>
+                <w:lang w:eastAsia="en-GB"/>
+              </w:rPr>
+              <w:t>2</w:t>
+            </w:r>
+          </w:p>
+        </w:tc>
+        <w:tc>
+          <w:tcPr>
+            <w:tcW w:w="2471" w:type="dxa"/>
+            <w:gridSpan w:val="3"/>
+            <w:tcBorders>
+              <w:top w:val="single" w:sz="4" w:space="0" w:color="auto"/>
+              <w:left w:val="nil"/>
+              <w:bottom w:val="single" w:sz="4" w:space="0" w:color="auto"/>
+              <w:right w:val="single" w:sz="4" w:space="0" w:color="auto"/>
+            </w:tcBorders>
+            <w:shd w:val="clear" w:color="auto" w:fill="auto"/>
+          </w:tcPr>
+          <w:p>
+            <w:pPr>
+              <w:spacing w:after="0" w:line="240" w:lineRule="auto"/>
+              <w:rPr>
+                <w:rFonts w:eastAsia="Times New Roman" w:cstheme="minorHAnsi"/>
+                <w:lang w:eastAsia="en-GB"/>
+              </w:rPr>
+            </w:pPr>
+            <w:r>
+              <w:rPr>
+                <w:rFonts w:eastAsia="Times New Roman" w:cstheme="minorHAnsi"/>
+                <w:lang w:eastAsia="en-GB"/>
+              </w:rPr>
+              <w:t>Click Add To Order button</w:t>
+            </w:r>
+          </w:p>
+        </w:tc>
+        <w:tc>
+          <w:tcPr>
+            <w:tcW w:w="2593" w:type="dxa"/>
+            <w:gridSpan w:val="2"/>
+            <w:tcBorders>
+              <w:top w:val="single" w:sz="4" w:space="0" w:color="auto"/>
+              <w:left w:val="nil"/>
+              <w:bottom w:val="single" w:sz="4" w:space="0" w:color="auto"/>
+              <w:right w:val="single" w:sz="4" w:space="0" w:color="auto"/>
+            </w:tcBorders>
+            <w:shd w:val="clear" w:color="auto" w:fill="auto"/>
+          </w:tcPr>
+          <w:p>
+            <w:pPr>
+              <w:spacing w:after="0" w:line="240" w:lineRule="auto"/>
+              <w:rPr>
+                <w:rFonts w:eastAsia="Times New Roman" w:cstheme="minorHAnsi"/>
+                <w:lang w:eastAsia="en-GB"/>
+              </w:rPr>
+            </w:pPr>
+            <w:r>
+              <w:rPr>
+                <w:rFonts w:eastAsia="Times New Roman" w:cstheme="minorHAnsi"/>
+                <w:lang w:eastAsia="en-GB"/>
+              </w:rPr>
+              <w:t>Message Box appear ‘</w:t>
+            </w:r>
+            <w:r>
+              <w:rPr>
+                <w:rFonts w:cstheme="minorHAnsi"/>
+                <w:color w:val="000000" w:themeColor="text1"/>
+                <w:lang w:val="en-US"/>
+              </w:rPr>
+              <w:t>Quantity mus</w:t>
+            </w:r>
+            <w:r>
+              <w:rPr>
+                <w:rFonts w:cstheme="minorHAnsi"/>
+                <w:color w:val="000000" w:themeColor="text1"/>
+                <w:lang w:val="en-US"/>
+              </w:rPr>
+              <w:t xml:space="preserve">t be more than 0 and less than </w:t>
+            </w:r>
+            <w:r>
+              <w:rPr>
+                <w:rFonts w:cstheme="minorHAnsi"/>
+                <w:color w:val="000000" w:themeColor="text1"/>
+                <w:lang w:val="en-US"/>
+              </w:rPr>
+              <w:t>7</w:t>
+            </w:r>
+            <w:r>
+              <w:rPr>
+                <w:rFonts w:cstheme="minorHAnsi"/>
+                <w:color w:val="000000" w:themeColor="text1"/>
+                <w:lang w:val="en-US"/>
+              </w:rPr>
+              <w:t xml:space="preserve"> ‘</w:t>
+            </w:r>
+          </w:p>
+        </w:tc>
+        <w:tc>
+          <w:tcPr>
+            <w:tcW w:w="3890" w:type="dxa"/>
+            <w:gridSpan w:val="3"/>
+            <w:tcBorders>
+              <w:top w:val="single" w:sz="4" w:space="0" w:color="auto"/>
+              <w:left w:val="nil"/>
+              <w:bottom w:val="single" w:sz="4" w:space="0" w:color="auto"/>
+              <w:right w:val="single" w:sz="4" w:space="0" w:color="000000"/>
+            </w:tcBorders>
+            <w:shd w:val="clear" w:color="auto" w:fill="auto"/>
+          </w:tcPr>
+          <w:p>
+            <w:pPr>
+              <w:spacing w:after="0" w:line="240" w:lineRule="auto"/>
+              <w:rPr>
+                <w:rFonts w:eastAsia="Times New Roman" w:cstheme="minorHAnsi"/>
+                <w:lang w:eastAsia="en-GB"/>
+              </w:rPr>
+            </w:pPr>
+            <w:r>
+              <w:rPr>
+                <w:rFonts w:eastAsia="Times New Roman" w:cstheme="minorHAnsi"/>
+                <w:lang w:eastAsia="en-GB"/>
+              </w:rPr>
+              <w:t>As Expected</w:t>
+            </w:r>
+          </w:p>
+        </w:tc>
+        <w:tc>
+          <w:tcPr>
+            <w:tcW w:w="3891" w:type="dxa"/>
+            <w:gridSpan w:val="3"/>
+            <w:tcBorders>
+              <w:top w:val="single" w:sz="4" w:space="0" w:color="auto"/>
+              <w:left w:val="nil"/>
+              <w:bottom w:val="single" w:sz="4" w:space="0" w:color="auto"/>
+              <w:right w:val="single" w:sz="4" w:space="0" w:color="000000"/>
+            </w:tcBorders>
+            <w:shd w:val="clear" w:color="auto" w:fill="auto"/>
+          </w:tcPr>
+          <w:p>
+            <w:pPr>
+              <w:spacing w:after="0" w:line="240" w:lineRule="auto"/>
+              <w:rPr>
+                <w:rFonts w:eastAsia="Times New Roman" w:cstheme="minorHAnsi"/>
+                <w:lang w:eastAsia="en-GB"/>
+              </w:rPr>
+            </w:pPr>
+            <w:r>
+              <w:rPr>
+                <w:rFonts w:eastAsia="Times New Roman" w:cstheme="minorHAnsi"/>
+                <w:lang w:eastAsia="en-GB"/>
+              </w:rPr>
+              <w:t>Pass</w:t>
+            </w:r>
+          </w:p>
+        </w:tc>
+      </w:tr>
+    </w:tbl>
+    <w:p>
+      <w:pPr>
+        <w:rPr>
+          <w:rFonts w:cstheme="minorHAnsi"/>
+        </w:rPr>
+      </w:pPr>
+    </w:p>
+    <w:p>
+      <w:pPr>
+        <w:rPr>
+          <w:rFonts w:cstheme="minorHAnsi"/>
+        </w:rPr>
+      </w:pPr>
+    </w:p>
+    <w:p>
+      <w:pPr>
+        <w:rPr>
+          <w:rFonts w:cstheme="minorHAnsi"/>
+        </w:rPr>
+      </w:pPr>
+    </w:p>
+    <w:p>
+      <w:pPr>
+        <w:rPr>
+          <w:rFonts w:cstheme="minorHAnsi"/>
+        </w:rPr>
+      </w:pPr>
+    </w:p>
+    <w:p>
+      <w:pPr>
+        <w:rPr>
+          <w:rFonts w:cstheme="minorHAnsi"/>
+        </w:rPr>
+      </w:pPr>
+    </w:p>
+    <w:tbl>
+      <w:tblPr>
+        <w:tblW w:w="14640" w:type="dxa"/>
+        <w:tblLook w:val="04A0" w:firstRow="1" w:lastRow="0" w:firstColumn="1" w:lastColumn="0" w:noHBand="0" w:noVBand="1"/>
+      </w:tblPr>
+      <w:tblGrid>
+        <w:gridCol w:w="1795"/>
+        <w:gridCol w:w="180"/>
+        <w:gridCol w:w="56"/>
+        <w:gridCol w:w="2235"/>
+        <w:gridCol w:w="2029"/>
+        <w:gridCol w:w="564"/>
+        <w:gridCol w:w="1298"/>
+        <w:gridCol w:w="1296"/>
+        <w:gridCol w:w="1296"/>
+        <w:gridCol w:w="1297"/>
+        <w:gridCol w:w="1296"/>
+        <w:gridCol w:w="1298"/>
+      </w:tblGrid>
+      <w:tr>
+        <w:trPr>
+          <w:trHeight w:val="295"/>
+        </w:trPr>
+        <w:tc>
+          <w:tcPr>
+            <w:tcW w:w="1975" w:type="dxa"/>
+            <w:gridSpan w:val="2"/>
+            <w:tcBorders>
+              <w:top w:val="single" w:sz="4" w:space="0" w:color="B2B2B2"/>
+              <w:left w:val="single" w:sz="4" w:space="0" w:color="B2B2B2"/>
+              <w:bottom w:val="single" w:sz="4" w:space="0" w:color="B2B2B2"/>
+              <w:right w:val="single" w:sz="4" w:space="0" w:color="B2B2B2"/>
+            </w:tcBorders>
+            <w:shd w:val="clear" w:color="000000" w:fill="FFFFCC"/>
+            <w:noWrap/>
+            <w:hideMark/>
+          </w:tcPr>
+          <w:p>
+            <w:pPr>
+              <w:spacing w:after="0" w:line="240" w:lineRule="auto"/>
+              <w:rPr>
+                <w:rFonts w:eastAsia="Times New Roman" w:cstheme="minorHAnsi"/>
+                <w:b/>
+                <w:bCs/>
+                <w:lang w:eastAsia="en-GB"/>
+              </w:rPr>
+            </w:pPr>
+            <w:r>
+              <w:rPr>
+                <w:rFonts w:eastAsia="Times New Roman" w:cstheme="minorHAnsi"/>
+                <w:b/>
+                <w:bCs/>
+                <w:lang w:eastAsia="en-GB"/>
+              </w:rPr>
+              <w:lastRenderedPageBreak/>
+              <w:t>Test Case ID</w:t>
+            </w:r>
+          </w:p>
+        </w:tc>
+        <w:tc>
+          <w:tcPr>
+            <w:tcW w:w="2291" w:type="dxa"/>
+            <w:gridSpan w:val="2"/>
+            <w:tcBorders>
+              <w:top w:val="single" w:sz="4" w:space="0" w:color="auto"/>
+              <w:left w:val="nil"/>
+              <w:bottom w:val="single" w:sz="4" w:space="0" w:color="auto"/>
+              <w:right w:val="single" w:sz="4" w:space="0" w:color="auto"/>
+            </w:tcBorders>
+            <w:shd w:val="clear" w:color="auto" w:fill="auto"/>
+            <w:noWrap/>
+            <w:hideMark/>
+          </w:tcPr>
+          <w:p>
+            <w:pPr>
+              <w:spacing w:after="0" w:line="240" w:lineRule="auto"/>
+              <w:rPr>
+                <w:rFonts w:eastAsia="Times New Roman" w:cstheme="minorHAnsi"/>
+                <w:lang w:eastAsia="en-GB"/>
+              </w:rPr>
+            </w:pPr>
+            <w:r>
+              <w:rPr>
+                <w:rFonts w:eastAsia="Times New Roman" w:cstheme="minorHAnsi"/>
+                <w:lang w:eastAsia="en-GB"/>
+              </w:rPr>
+              <w:t>AddOrder_005</w:t>
+            </w:r>
+          </w:p>
+        </w:tc>
+        <w:tc>
+          <w:tcPr>
+            <w:tcW w:w="2593" w:type="dxa"/>
+            <w:gridSpan w:val="2"/>
+            <w:tcBorders>
+              <w:top w:val="single" w:sz="4" w:space="0" w:color="B2B2B2"/>
+              <w:left w:val="single" w:sz="4" w:space="0" w:color="B2B2B2"/>
+              <w:bottom w:val="single" w:sz="4" w:space="0" w:color="B2B2B2"/>
+              <w:right w:val="single" w:sz="4" w:space="0" w:color="B2B2B2"/>
+            </w:tcBorders>
+            <w:shd w:val="clear" w:color="000000" w:fill="FFFFCC"/>
+            <w:noWrap/>
+            <w:hideMark/>
+          </w:tcPr>
+          <w:p>
+            <w:pPr>
+              <w:spacing w:after="0" w:line="240" w:lineRule="auto"/>
+              <w:rPr>
+                <w:rFonts w:eastAsia="Times New Roman" w:cstheme="minorHAnsi"/>
+                <w:b/>
+                <w:bCs/>
+                <w:lang w:eastAsia="en-GB"/>
+              </w:rPr>
+            </w:pPr>
+            <w:r>
+              <w:rPr>
+                <w:rFonts w:eastAsia="Times New Roman" w:cstheme="minorHAnsi"/>
+                <w:b/>
+                <w:bCs/>
+                <w:lang w:eastAsia="en-GB"/>
+              </w:rPr>
+              <w:t>Test Case Description</w:t>
+            </w:r>
+          </w:p>
+        </w:tc>
+        <w:tc>
+          <w:tcPr>
+            <w:tcW w:w="7781" w:type="dxa"/>
+            <w:gridSpan w:val="6"/>
+            <w:tcBorders>
+              <w:top w:val="single" w:sz="4" w:space="0" w:color="auto"/>
+              <w:left w:val="nil"/>
+              <w:bottom w:val="single" w:sz="4" w:space="0" w:color="auto"/>
+              <w:right w:val="single" w:sz="4" w:space="0" w:color="000000"/>
+            </w:tcBorders>
+            <w:shd w:val="clear" w:color="auto" w:fill="auto"/>
+            <w:hideMark/>
+          </w:tcPr>
+          <w:p>
+            <w:pPr>
+              <w:spacing w:after="0" w:line="240" w:lineRule="auto"/>
+              <w:rPr>
+                <w:rFonts w:eastAsia="Times New Roman" w:cstheme="minorHAnsi"/>
+                <w:lang w:eastAsia="en-GB"/>
+              </w:rPr>
+            </w:pPr>
+            <w:r>
+              <w:rPr>
+                <w:rFonts w:eastAsia="Times New Roman" w:cstheme="minorHAnsi"/>
+                <w:lang w:eastAsia="en-GB"/>
+              </w:rPr>
+              <w:t>Test the Add</w:t>
+            </w:r>
+            <w:r>
+              <w:rPr>
+                <w:rFonts w:eastAsia="Times New Roman" w:cstheme="minorHAnsi"/>
+                <w:lang w:val="en-US" w:eastAsia="en-GB"/>
+              </w:rPr>
+              <w:t xml:space="preserve"> Order</w:t>
+            </w:r>
+            <w:r>
+              <w:rPr>
+                <w:rFonts w:eastAsia="Times New Roman" w:cstheme="minorHAnsi"/>
+                <w:lang w:eastAsia="en-GB"/>
+              </w:rPr>
+              <w:t xml:space="preserve"> Functionality in School Library</w:t>
+            </w:r>
+          </w:p>
+        </w:tc>
+      </w:tr>
+      <w:tr>
+        <w:trPr>
+          <w:trHeight w:val="295"/>
+        </w:trPr>
+        <w:tc>
+          <w:tcPr>
+            <w:tcW w:w="1975" w:type="dxa"/>
+            <w:gridSpan w:val="2"/>
+            <w:tcBorders>
+              <w:top w:val="single" w:sz="4" w:space="0" w:color="B2B2B2"/>
+              <w:left w:val="single" w:sz="4" w:space="0" w:color="B2B2B2"/>
+              <w:bottom w:val="single" w:sz="4" w:space="0" w:color="B2B2B2"/>
+              <w:right w:val="single" w:sz="4" w:space="0" w:color="B2B2B2"/>
+            </w:tcBorders>
+            <w:shd w:val="clear" w:color="000000" w:fill="FFFFCC"/>
+            <w:noWrap/>
+            <w:hideMark/>
+          </w:tcPr>
+          <w:p>
+            <w:pPr>
+              <w:spacing w:after="0" w:line="240" w:lineRule="auto"/>
+              <w:rPr>
+                <w:rFonts w:eastAsia="Times New Roman" w:cstheme="minorHAnsi"/>
+                <w:b/>
+                <w:bCs/>
+                <w:lang w:eastAsia="en-GB"/>
+              </w:rPr>
+            </w:pPr>
+            <w:r>
+              <w:rPr>
+                <w:rFonts w:eastAsia="Times New Roman" w:cstheme="minorHAnsi"/>
+                <w:b/>
+                <w:bCs/>
+                <w:lang w:eastAsia="en-GB"/>
+              </w:rPr>
+              <w:t>Created By</w:t>
+            </w:r>
+          </w:p>
+        </w:tc>
+        <w:tc>
+          <w:tcPr>
+            <w:tcW w:w="2291" w:type="dxa"/>
+            <w:gridSpan w:val="2"/>
+            <w:tcBorders>
+              <w:top w:val="nil"/>
+              <w:left w:val="nil"/>
+              <w:bottom w:val="single" w:sz="4" w:space="0" w:color="auto"/>
+              <w:right w:val="single" w:sz="4" w:space="0" w:color="auto"/>
+            </w:tcBorders>
+            <w:shd w:val="clear" w:color="auto" w:fill="auto"/>
+            <w:noWrap/>
+            <w:hideMark/>
+          </w:tcPr>
+          <w:p>
+            <w:pPr>
+              <w:spacing w:after="0" w:line="240" w:lineRule="auto"/>
+              <w:rPr>
+                <w:rFonts w:eastAsia="Times New Roman" w:cstheme="minorHAnsi"/>
+                <w:lang w:eastAsia="en-GB"/>
+              </w:rPr>
+            </w:pPr>
+            <w:r>
+              <w:rPr>
+                <w:rFonts w:eastAsia="Times New Roman" w:cstheme="minorHAnsi"/>
+                <w:lang w:eastAsia="en-GB"/>
+              </w:rPr>
+              <w:t>Aya</w:t>
+            </w:r>
+          </w:p>
+        </w:tc>
+        <w:tc>
+          <w:tcPr>
+            <w:tcW w:w="2593" w:type="dxa"/>
+            <w:gridSpan w:val="2"/>
+            <w:tcBorders>
+              <w:top w:val="single" w:sz="4" w:space="0" w:color="B2B2B2"/>
+              <w:left w:val="single" w:sz="4" w:space="0" w:color="B2B2B2"/>
+              <w:bottom w:val="single" w:sz="4" w:space="0" w:color="B2B2B2"/>
+              <w:right w:val="single" w:sz="4" w:space="0" w:color="B2B2B2"/>
+            </w:tcBorders>
+            <w:shd w:val="clear" w:color="000000" w:fill="FFFFCC"/>
+            <w:noWrap/>
+            <w:hideMark/>
+          </w:tcPr>
+          <w:p>
+            <w:pPr>
+              <w:spacing w:after="0" w:line="240" w:lineRule="auto"/>
+              <w:rPr>
+                <w:rFonts w:eastAsia="Times New Roman" w:cstheme="minorHAnsi"/>
+                <w:b/>
+                <w:bCs/>
+                <w:lang w:eastAsia="en-GB"/>
+              </w:rPr>
+            </w:pPr>
+            <w:r>
+              <w:rPr>
+                <w:rFonts w:eastAsia="Times New Roman" w:cstheme="minorHAnsi"/>
+                <w:b/>
+                <w:bCs/>
+                <w:lang w:eastAsia="en-GB"/>
+              </w:rPr>
+              <w:t>Reviewed By</w:t>
+            </w:r>
+          </w:p>
+        </w:tc>
+        <w:tc>
+          <w:tcPr>
+            <w:tcW w:w="2594" w:type="dxa"/>
+            <w:gridSpan w:val="2"/>
+            <w:tcBorders>
+              <w:top w:val="single" w:sz="4" w:space="0" w:color="auto"/>
+              <w:left w:val="nil"/>
+              <w:bottom w:val="single" w:sz="4" w:space="0" w:color="auto"/>
+              <w:right w:val="single" w:sz="4" w:space="0" w:color="000000"/>
+            </w:tcBorders>
+            <w:shd w:val="clear" w:color="auto" w:fill="auto"/>
+            <w:hideMark/>
+          </w:tcPr>
+          <w:p>
+            <w:pPr>
+              <w:spacing w:after="0" w:line="240" w:lineRule="auto"/>
+              <w:rPr>
+                <w:rFonts w:eastAsia="Times New Roman" w:cstheme="minorHAnsi"/>
+                <w:lang w:eastAsia="en-GB"/>
+              </w:rPr>
+            </w:pPr>
+          </w:p>
+        </w:tc>
+        <w:tc>
+          <w:tcPr>
+            <w:tcW w:w="2593" w:type="dxa"/>
+            <w:gridSpan w:val="2"/>
+            <w:tcBorders>
+              <w:top w:val="single" w:sz="4" w:space="0" w:color="B2B2B2"/>
+              <w:left w:val="single" w:sz="4" w:space="0" w:color="B2B2B2"/>
+              <w:bottom w:val="single" w:sz="4" w:space="0" w:color="B2B2B2"/>
+              <w:right w:val="single" w:sz="4" w:space="0" w:color="B2B2B2"/>
+            </w:tcBorders>
+            <w:shd w:val="clear" w:color="000000" w:fill="FFFFCC"/>
+            <w:hideMark/>
+          </w:tcPr>
+          <w:p>
+            <w:pPr>
+              <w:spacing w:after="0" w:line="240" w:lineRule="auto"/>
+              <w:rPr>
+                <w:rFonts w:eastAsia="Times New Roman" w:cstheme="minorHAnsi"/>
+                <w:b/>
+                <w:bCs/>
+                <w:lang w:eastAsia="en-GB"/>
+              </w:rPr>
+            </w:pPr>
+            <w:r>
+              <w:rPr>
+                <w:rFonts w:eastAsia="Times New Roman" w:cstheme="minorHAnsi"/>
+                <w:b/>
+                <w:bCs/>
+                <w:lang w:eastAsia="en-GB"/>
+              </w:rPr>
+              <w:t>Version</w:t>
+            </w:r>
+          </w:p>
+        </w:tc>
+        <w:tc>
+          <w:tcPr>
+            <w:tcW w:w="2594" w:type="dxa"/>
+            <w:gridSpan w:val="2"/>
+            <w:tcBorders>
+              <w:top w:val="single" w:sz="4" w:space="0" w:color="auto"/>
+              <w:left w:val="nil"/>
+              <w:bottom w:val="single" w:sz="4" w:space="0" w:color="auto"/>
+              <w:right w:val="single" w:sz="4" w:space="0" w:color="000000"/>
+            </w:tcBorders>
+            <w:shd w:val="clear" w:color="auto" w:fill="auto"/>
+            <w:noWrap/>
+            <w:hideMark/>
+          </w:tcPr>
+          <w:p>
+            <w:pPr>
+              <w:spacing w:after="0" w:line="240" w:lineRule="auto"/>
+              <w:jc w:val="center"/>
+              <w:rPr>
+                <w:rFonts w:eastAsia="Times New Roman" w:cstheme="minorHAnsi"/>
+                <w:lang w:eastAsia="en-GB"/>
+              </w:rPr>
+            </w:pPr>
+            <w:r>
+              <w:rPr>
+                <w:rFonts w:eastAsia="Times New Roman" w:cstheme="minorHAnsi"/>
+                <w:lang w:eastAsia="en-GB"/>
+              </w:rPr>
+              <w:t>1</w:t>
+            </w:r>
+          </w:p>
+        </w:tc>
+      </w:tr>
+      <w:tr>
+        <w:trPr>
+          <w:trHeight w:val="295"/>
+        </w:trPr>
+        <w:tc>
+          <w:tcPr>
+            <w:tcW w:w="1795" w:type="dxa"/>
+            <w:tcBorders>
+              <w:top w:val="nil"/>
+              <w:left w:val="nil"/>
+              <w:bottom w:val="nil"/>
+              <w:right w:val="nil"/>
+            </w:tcBorders>
+            <w:shd w:val="clear" w:color="auto" w:fill="auto"/>
+            <w:hideMark/>
+          </w:tcPr>
+          <w:p>
+            <w:pPr>
+              <w:spacing w:after="0" w:line="240" w:lineRule="auto"/>
+              <w:rPr>
+                <w:rFonts w:eastAsia="Times New Roman" w:cstheme="minorHAnsi"/>
+                <w:lang w:eastAsia="en-GB"/>
+              </w:rPr>
+            </w:pPr>
+          </w:p>
+        </w:tc>
+        <w:tc>
+          <w:tcPr>
+            <w:tcW w:w="236" w:type="dxa"/>
+            <w:gridSpan w:val="2"/>
+            <w:tcBorders>
+              <w:top w:val="nil"/>
+              <w:left w:val="nil"/>
+              <w:bottom w:val="nil"/>
+              <w:right w:val="nil"/>
+            </w:tcBorders>
+            <w:shd w:val="clear" w:color="auto" w:fill="auto"/>
+            <w:hideMark/>
+          </w:tcPr>
+          <w:p>
+            <w:pPr>
+              <w:spacing w:after="0" w:line="240" w:lineRule="auto"/>
+              <w:rPr>
+                <w:rFonts w:eastAsia="Times New Roman" w:cstheme="minorHAnsi"/>
+                <w:lang w:eastAsia="en-GB"/>
+              </w:rPr>
+            </w:pPr>
+          </w:p>
+        </w:tc>
+        <w:tc>
+          <w:tcPr>
+            <w:tcW w:w="2235" w:type="dxa"/>
+            <w:tcBorders>
+              <w:top w:val="nil"/>
+              <w:left w:val="nil"/>
+              <w:bottom w:val="nil"/>
+              <w:right w:val="nil"/>
+            </w:tcBorders>
+            <w:shd w:val="clear" w:color="auto" w:fill="auto"/>
+            <w:hideMark/>
+          </w:tcPr>
+          <w:p>
+            <w:pPr>
+              <w:spacing w:after="0" w:line="240" w:lineRule="auto"/>
+              <w:rPr>
+                <w:rFonts w:eastAsia="Times New Roman" w:cstheme="minorHAnsi"/>
+                <w:lang w:eastAsia="en-GB"/>
+              </w:rPr>
+            </w:pPr>
+          </w:p>
+        </w:tc>
+        <w:tc>
+          <w:tcPr>
+            <w:tcW w:w="2029" w:type="dxa"/>
+            <w:tcBorders>
+              <w:top w:val="nil"/>
+              <w:left w:val="nil"/>
+              <w:bottom w:val="single" w:sz="4" w:space="0" w:color="B2B2B2"/>
+              <w:right w:val="nil"/>
+            </w:tcBorders>
+            <w:shd w:val="clear" w:color="auto" w:fill="auto"/>
+            <w:hideMark/>
+          </w:tcPr>
+          <w:p>
+            <w:pPr>
+              <w:spacing w:after="0" w:line="240" w:lineRule="auto"/>
+              <w:rPr>
+                <w:rFonts w:eastAsia="Times New Roman" w:cstheme="minorHAnsi"/>
+                <w:lang w:eastAsia="en-GB"/>
+              </w:rPr>
+            </w:pPr>
+          </w:p>
+        </w:tc>
+        <w:tc>
+          <w:tcPr>
+            <w:tcW w:w="564" w:type="dxa"/>
+            <w:tcBorders>
+              <w:top w:val="nil"/>
+              <w:left w:val="nil"/>
+              <w:bottom w:val="single" w:sz="4" w:space="0" w:color="B2B2B2"/>
+              <w:right w:val="nil"/>
+            </w:tcBorders>
+            <w:shd w:val="clear" w:color="auto" w:fill="auto"/>
+            <w:hideMark/>
+          </w:tcPr>
+          <w:p>
+            <w:pPr>
+              <w:spacing w:after="0" w:line="240" w:lineRule="auto"/>
+              <w:rPr>
+                <w:rFonts w:eastAsia="Times New Roman" w:cstheme="minorHAnsi"/>
+                <w:lang w:eastAsia="en-GB"/>
+              </w:rPr>
+            </w:pPr>
+          </w:p>
+        </w:tc>
+        <w:tc>
+          <w:tcPr>
+            <w:tcW w:w="1298" w:type="dxa"/>
+            <w:tcBorders>
+              <w:top w:val="nil"/>
+              <w:left w:val="nil"/>
+              <w:bottom w:val="nil"/>
+              <w:right w:val="nil"/>
+            </w:tcBorders>
+            <w:shd w:val="clear" w:color="auto" w:fill="auto"/>
+            <w:hideMark/>
+          </w:tcPr>
+          <w:p>
+            <w:pPr>
+              <w:spacing w:after="0" w:line="240" w:lineRule="auto"/>
+              <w:rPr>
+                <w:rFonts w:eastAsia="Times New Roman" w:cstheme="minorHAnsi"/>
+                <w:lang w:eastAsia="en-GB"/>
+              </w:rPr>
+            </w:pPr>
+          </w:p>
+        </w:tc>
+        <w:tc>
+          <w:tcPr>
+            <w:tcW w:w="1296" w:type="dxa"/>
+            <w:tcBorders>
+              <w:top w:val="nil"/>
+              <w:left w:val="nil"/>
+              <w:bottom w:val="nil"/>
+              <w:right w:val="nil"/>
+            </w:tcBorders>
+            <w:shd w:val="clear" w:color="auto" w:fill="auto"/>
+            <w:hideMark/>
+          </w:tcPr>
+          <w:p>
+            <w:pPr>
+              <w:spacing w:after="0" w:line="240" w:lineRule="auto"/>
+              <w:rPr>
+                <w:rFonts w:eastAsia="Times New Roman" w:cstheme="minorHAnsi"/>
+                <w:lang w:eastAsia="en-GB"/>
+              </w:rPr>
+            </w:pPr>
+          </w:p>
+        </w:tc>
+        <w:tc>
+          <w:tcPr>
+            <w:tcW w:w="1296" w:type="dxa"/>
+            <w:tcBorders>
+              <w:top w:val="nil"/>
+              <w:left w:val="nil"/>
+              <w:bottom w:val="nil"/>
+              <w:right w:val="nil"/>
+            </w:tcBorders>
+            <w:shd w:val="clear" w:color="auto" w:fill="auto"/>
+            <w:hideMark/>
+          </w:tcPr>
+          <w:p>
+            <w:pPr>
+              <w:spacing w:after="0" w:line="240" w:lineRule="auto"/>
+              <w:rPr>
+                <w:rFonts w:eastAsia="Times New Roman" w:cstheme="minorHAnsi"/>
+                <w:lang w:eastAsia="en-GB"/>
+              </w:rPr>
+            </w:pPr>
+          </w:p>
+        </w:tc>
+        <w:tc>
+          <w:tcPr>
+            <w:tcW w:w="1297" w:type="dxa"/>
+            <w:tcBorders>
+              <w:top w:val="nil"/>
+              <w:left w:val="nil"/>
+              <w:bottom w:val="nil"/>
+              <w:right w:val="nil"/>
+            </w:tcBorders>
+            <w:shd w:val="clear" w:color="auto" w:fill="auto"/>
+            <w:hideMark/>
+          </w:tcPr>
+          <w:p>
+            <w:pPr>
+              <w:spacing w:after="0" w:line="240" w:lineRule="auto"/>
+              <w:rPr>
+                <w:rFonts w:eastAsia="Times New Roman" w:cstheme="minorHAnsi"/>
+                <w:lang w:eastAsia="en-GB"/>
+              </w:rPr>
+            </w:pPr>
+          </w:p>
+        </w:tc>
+        <w:tc>
+          <w:tcPr>
+            <w:tcW w:w="1296" w:type="dxa"/>
+            <w:tcBorders>
+              <w:top w:val="nil"/>
+              <w:left w:val="nil"/>
+              <w:bottom w:val="nil"/>
+              <w:right w:val="nil"/>
+            </w:tcBorders>
+            <w:shd w:val="clear" w:color="auto" w:fill="auto"/>
+            <w:hideMark/>
+          </w:tcPr>
+          <w:p>
+            <w:pPr>
+              <w:spacing w:after="0" w:line="240" w:lineRule="auto"/>
+              <w:rPr>
+                <w:rFonts w:eastAsia="Times New Roman" w:cstheme="minorHAnsi"/>
+                <w:lang w:eastAsia="en-GB"/>
+              </w:rPr>
+            </w:pPr>
+          </w:p>
+        </w:tc>
+        <w:tc>
+          <w:tcPr>
+            <w:tcW w:w="1298" w:type="dxa"/>
+            <w:tcBorders>
+              <w:top w:val="nil"/>
+              <w:left w:val="nil"/>
+              <w:bottom w:val="nil"/>
+              <w:right w:val="nil"/>
+            </w:tcBorders>
+            <w:shd w:val="clear" w:color="auto" w:fill="auto"/>
+            <w:hideMark/>
+          </w:tcPr>
+          <w:p>
+            <w:pPr>
+              <w:spacing w:after="0" w:line="240" w:lineRule="auto"/>
+              <w:rPr>
+                <w:rFonts w:eastAsia="Times New Roman" w:cstheme="minorHAnsi"/>
+                <w:lang w:eastAsia="en-GB"/>
+              </w:rPr>
+            </w:pPr>
+          </w:p>
+        </w:tc>
+      </w:tr>
+      <w:tr>
+        <w:trPr>
+          <w:trHeight w:val="295"/>
+        </w:trPr>
+        <w:tc>
+          <w:tcPr>
+            <w:tcW w:w="1975" w:type="dxa"/>
+            <w:gridSpan w:val="2"/>
+            <w:tcBorders>
+              <w:top w:val="single" w:sz="4" w:space="0" w:color="B2B2B2"/>
+              <w:left w:val="single" w:sz="4" w:space="0" w:color="B2B2B2"/>
+              <w:bottom w:val="single" w:sz="4" w:space="0" w:color="B2B2B2"/>
+              <w:right w:val="single" w:sz="4" w:space="0" w:color="B2B2B2"/>
+            </w:tcBorders>
+            <w:shd w:val="clear" w:color="000000" w:fill="FFFFCC"/>
+            <w:hideMark/>
+          </w:tcPr>
+          <w:p>
+            <w:pPr>
+              <w:spacing w:after="0" w:line="240" w:lineRule="auto"/>
+              <w:rPr>
+                <w:rFonts w:eastAsia="Times New Roman" w:cstheme="minorHAnsi"/>
+                <w:b/>
+                <w:bCs/>
+                <w:lang w:eastAsia="en-GB"/>
+              </w:rPr>
+            </w:pPr>
+            <w:r>
+              <w:rPr>
+                <w:rFonts w:eastAsia="Times New Roman" w:cstheme="minorHAnsi"/>
+                <w:b/>
+                <w:bCs/>
+                <w:lang w:eastAsia="en-GB"/>
+              </w:rPr>
+              <w:t xml:space="preserve">Tester's Name </w:t>
+            </w:r>
+          </w:p>
+        </w:tc>
+        <w:tc>
+          <w:tcPr>
+            <w:tcW w:w="2291" w:type="dxa"/>
+            <w:gridSpan w:val="2"/>
+            <w:tcBorders>
+              <w:top w:val="single" w:sz="4" w:space="0" w:color="auto"/>
+              <w:left w:val="single" w:sz="4" w:space="0" w:color="auto"/>
+              <w:bottom w:val="single" w:sz="4" w:space="0" w:color="auto"/>
+              <w:right w:val="single" w:sz="4" w:space="0" w:color="auto"/>
+            </w:tcBorders>
+            <w:shd w:val="clear" w:color="auto" w:fill="auto"/>
+            <w:hideMark/>
+          </w:tcPr>
+          <w:p>
+            <w:pPr>
+              <w:spacing w:after="0" w:line="240" w:lineRule="auto"/>
+              <w:rPr>
+                <w:rFonts w:eastAsia="Times New Roman" w:cstheme="minorHAnsi"/>
+                <w:lang w:eastAsia="en-GB"/>
+              </w:rPr>
+            </w:pPr>
+            <w:r>
+              <w:rPr>
+                <w:rFonts w:eastAsia="Times New Roman" w:cstheme="minorHAnsi"/>
+                <w:lang w:eastAsia="en-GB"/>
+              </w:rPr>
+              <w:t>Aya</w:t>
+            </w:r>
+          </w:p>
+        </w:tc>
+        <w:tc>
+          <w:tcPr>
+            <w:tcW w:w="2593" w:type="dxa"/>
+            <w:gridSpan w:val="2"/>
+            <w:tcBorders>
+              <w:top w:val="single" w:sz="4" w:space="0" w:color="B2B2B2"/>
+              <w:left w:val="single" w:sz="4" w:space="0" w:color="B2B2B2"/>
+              <w:bottom w:val="single" w:sz="4" w:space="0" w:color="auto"/>
+              <w:right w:val="single" w:sz="4" w:space="0" w:color="B2B2B2"/>
+            </w:tcBorders>
+            <w:shd w:val="clear" w:color="000000" w:fill="FFFFCC"/>
+            <w:hideMark/>
+          </w:tcPr>
+          <w:p>
+            <w:pPr>
+              <w:spacing w:after="0" w:line="240" w:lineRule="auto"/>
+              <w:rPr>
+                <w:rFonts w:eastAsia="Times New Roman" w:cstheme="minorHAnsi"/>
+                <w:b/>
+                <w:bCs/>
+                <w:lang w:eastAsia="en-GB"/>
+              </w:rPr>
+            </w:pPr>
+            <w:r>
+              <w:rPr>
+                <w:rFonts w:eastAsia="Times New Roman" w:cstheme="minorHAnsi"/>
+                <w:b/>
+                <w:bCs/>
+                <w:lang w:eastAsia="en-GB"/>
+              </w:rPr>
+              <w:t>Date Tested</w:t>
+            </w:r>
+          </w:p>
+        </w:tc>
+        <w:tc>
+          <w:tcPr>
+            <w:tcW w:w="2594" w:type="dxa"/>
+            <w:gridSpan w:val="2"/>
+            <w:tcBorders>
+              <w:top w:val="single" w:sz="4" w:space="0" w:color="auto"/>
+              <w:left w:val="single" w:sz="4" w:space="0" w:color="auto"/>
+              <w:bottom w:val="single" w:sz="4" w:space="0" w:color="auto"/>
+              <w:right w:val="single" w:sz="4" w:space="0" w:color="auto"/>
+            </w:tcBorders>
+            <w:shd w:val="clear" w:color="auto" w:fill="auto"/>
+            <w:hideMark/>
+          </w:tcPr>
+          <w:p>
+            <w:pPr>
+              <w:spacing w:after="0" w:line="240" w:lineRule="auto"/>
+              <w:rPr>
+                <w:rFonts w:eastAsia="Times New Roman" w:cstheme="minorHAnsi"/>
+                <w:lang w:eastAsia="en-GB"/>
+              </w:rPr>
+            </w:pPr>
+            <w:r>
+              <w:rPr>
+                <w:rFonts w:eastAsia="Times New Roman" w:cstheme="minorHAnsi"/>
+                <w:lang w:eastAsia="en-GB"/>
+              </w:rPr>
+              <w:t>16-May-2021</w:t>
+            </w:r>
+          </w:p>
+        </w:tc>
+        <w:tc>
+          <w:tcPr>
+            <w:tcW w:w="2593" w:type="dxa"/>
+            <w:gridSpan w:val="2"/>
+            <w:tcBorders>
+              <w:top w:val="single" w:sz="4" w:space="0" w:color="B2B2B2"/>
+              <w:left w:val="single" w:sz="4" w:space="0" w:color="B2B2B2"/>
+              <w:bottom w:val="single" w:sz="4" w:space="0" w:color="B2B2B2"/>
+              <w:right w:val="single" w:sz="4" w:space="0" w:color="B2B2B2"/>
+            </w:tcBorders>
+            <w:shd w:val="clear" w:color="000000" w:fill="FFFFCC"/>
+            <w:hideMark/>
+          </w:tcPr>
+          <w:p>
+            <w:pPr>
+              <w:spacing w:after="0" w:line="240" w:lineRule="auto"/>
+              <w:rPr>
+                <w:rFonts w:eastAsia="Times New Roman" w:cstheme="minorHAnsi"/>
+                <w:b/>
+                <w:bCs/>
+                <w:lang w:eastAsia="en-GB"/>
+              </w:rPr>
+            </w:pPr>
+            <w:r>
+              <w:rPr>
+                <w:rFonts w:eastAsia="Times New Roman" w:cstheme="minorHAnsi"/>
+                <w:b/>
+                <w:bCs/>
+                <w:lang w:eastAsia="en-GB"/>
+              </w:rPr>
+              <w:t>Test Case (Pass/Fail/Not Executed)</w:t>
+            </w:r>
+          </w:p>
+        </w:tc>
+        <w:tc>
+          <w:tcPr>
+            <w:tcW w:w="2594" w:type="dxa"/>
+            <w:gridSpan w:val="2"/>
+            <w:tcBorders>
+              <w:top w:val="single" w:sz="4" w:space="0" w:color="auto"/>
+              <w:left w:val="single" w:sz="4" w:space="0" w:color="auto"/>
+              <w:bottom w:val="single" w:sz="4" w:space="0" w:color="auto"/>
+              <w:right w:val="single" w:sz="4" w:space="0" w:color="auto"/>
+            </w:tcBorders>
+            <w:shd w:val="clear" w:color="auto" w:fill="auto"/>
+            <w:hideMark/>
+          </w:tcPr>
+          <w:p>
+            <w:pPr>
+              <w:spacing w:after="0" w:line="240" w:lineRule="auto"/>
+              <w:rPr>
+                <w:rFonts w:eastAsia="Times New Roman" w:cstheme="minorHAnsi"/>
+                <w:lang w:eastAsia="en-GB"/>
+              </w:rPr>
+            </w:pPr>
+            <w:r>
+              <w:rPr>
+                <w:rFonts w:eastAsia="Times New Roman" w:cstheme="minorHAnsi"/>
+                <w:lang w:eastAsia="en-GB"/>
+              </w:rPr>
+              <w:t>Pass</w:t>
+            </w:r>
+          </w:p>
+        </w:tc>
+      </w:tr>
+      <w:tr>
+        <w:trPr>
+          <w:trHeight w:val="295"/>
+        </w:trPr>
+        <w:tc>
+          <w:tcPr>
+            <w:tcW w:w="1795" w:type="dxa"/>
+            <w:tcBorders>
+              <w:top w:val="nil"/>
+              <w:left w:val="nil"/>
+              <w:bottom w:val="nil"/>
+              <w:right w:val="nil"/>
+            </w:tcBorders>
+            <w:shd w:val="clear" w:color="auto" w:fill="auto"/>
+            <w:hideMark/>
+          </w:tcPr>
+          <w:p>
+            <w:pPr>
+              <w:spacing w:after="0" w:line="240" w:lineRule="auto"/>
+              <w:rPr>
+                <w:rFonts w:eastAsia="Times New Roman" w:cstheme="minorHAnsi"/>
+                <w:lang w:eastAsia="en-GB"/>
+              </w:rPr>
+            </w:pPr>
+          </w:p>
+        </w:tc>
+        <w:tc>
+          <w:tcPr>
+            <w:tcW w:w="236" w:type="dxa"/>
+            <w:gridSpan w:val="2"/>
+            <w:tcBorders>
+              <w:top w:val="nil"/>
+              <w:left w:val="nil"/>
+              <w:bottom w:val="nil"/>
+              <w:right w:val="nil"/>
+            </w:tcBorders>
+            <w:shd w:val="clear" w:color="auto" w:fill="auto"/>
+            <w:hideMark/>
+          </w:tcPr>
+          <w:p>
+            <w:pPr>
+              <w:spacing w:after="0" w:line="240" w:lineRule="auto"/>
+              <w:rPr>
+                <w:rFonts w:eastAsia="Times New Roman" w:cstheme="minorHAnsi"/>
+                <w:lang w:eastAsia="en-GB"/>
+              </w:rPr>
+            </w:pPr>
+          </w:p>
+        </w:tc>
+        <w:tc>
+          <w:tcPr>
+            <w:tcW w:w="2235" w:type="dxa"/>
+            <w:tcBorders>
+              <w:top w:val="nil"/>
+              <w:left w:val="nil"/>
+              <w:bottom w:val="nil"/>
+              <w:right w:val="nil"/>
+            </w:tcBorders>
+            <w:shd w:val="clear" w:color="auto" w:fill="auto"/>
+            <w:hideMark/>
+          </w:tcPr>
+          <w:p>
+            <w:pPr>
+              <w:spacing w:after="0" w:line="240" w:lineRule="auto"/>
+              <w:rPr>
+                <w:rFonts w:eastAsia="Times New Roman" w:cstheme="minorHAnsi"/>
+                <w:lang w:eastAsia="en-GB"/>
+              </w:rPr>
+            </w:pPr>
+          </w:p>
+        </w:tc>
+        <w:tc>
+          <w:tcPr>
+            <w:tcW w:w="2029" w:type="dxa"/>
+            <w:tcBorders>
+              <w:top w:val="nil"/>
+              <w:left w:val="nil"/>
+              <w:bottom w:val="nil"/>
+              <w:right w:val="nil"/>
+            </w:tcBorders>
+            <w:shd w:val="clear" w:color="auto" w:fill="auto"/>
+            <w:hideMark/>
+          </w:tcPr>
+          <w:p>
+            <w:pPr>
+              <w:spacing w:after="0" w:line="240" w:lineRule="auto"/>
+              <w:rPr>
+                <w:rFonts w:eastAsia="Times New Roman" w:cstheme="minorHAnsi"/>
+                <w:lang w:eastAsia="en-GB"/>
+              </w:rPr>
+            </w:pPr>
+          </w:p>
+        </w:tc>
+        <w:tc>
+          <w:tcPr>
+            <w:tcW w:w="564" w:type="dxa"/>
+            <w:tcBorders>
+              <w:top w:val="nil"/>
+              <w:left w:val="nil"/>
+              <w:bottom w:val="nil"/>
+              <w:right w:val="nil"/>
+            </w:tcBorders>
+            <w:shd w:val="clear" w:color="auto" w:fill="auto"/>
+            <w:hideMark/>
+          </w:tcPr>
+          <w:p>
+            <w:pPr>
+              <w:spacing w:after="0" w:line="240" w:lineRule="auto"/>
+              <w:rPr>
+                <w:rFonts w:eastAsia="Times New Roman" w:cstheme="minorHAnsi"/>
+                <w:lang w:eastAsia="en-GB"/>
+              </w:rPr>
+            </w:pPr>
+          </w:p>
+        </w:tc>
+        <w:tc>
+          <w:tcPr>
+            <w:tcW w:w="1298" w:type="dxa"/>
+            <w:tcBorders>
+              <w:top w:val="nil"/>
+              <w:left w:val="nil"/>
+              <w:bottom w:val="nil"/>
+              <w:right w:val="nil"/>
+            </w:tcBorders>
+            <w:shd w:val="clear" w:color="auto" w:fill="auto"/>
+            <w:hideMark/>
+          </w:tcPr>
+          <w:p>
+            <w:pPr>
+              <w:spacing w:after="0" w:line="240" w:lineRule="auto"/>
+              <w:rPr>
+                <w:rFonts w:eastAsia="Times New Roman" w:cstheme="minorHAnsi"/>
+                <w:lang w:eastAsia="en-GB"/>
+              </w:rPr>
+            </w:pPr>
+          </w:p>
+        </w:tc>
+        <w:tc>
+          <w:tcPr>
+            <w:tcW w:w="1296" w:type="dxa"/>
+            <w:tcBorders>
+              <w:top w:val="nil"/>
+              <w:left w:val="nil"/>
+              <w:bottom w:val="nil"/>
+              <w:right w:val="nil"/>
+            </w:tcBorders>
+            <w:shd w:val="clear" w:color="auto" w:fill="auto"/>
+            <w:hideMark/>
+          </w:tcPr>
+          <w:p>
+            <w:pPr>
+              <w:spacing w:after="0" w:line="240" w:lineRule="auto"/>
+              <w:rPr>
+                <w:rFonts w:eastAsia="Times New Roman" w:cstheme="minorHAnsi"/>
+                <w:lang w:eastAsia="en-GB"/>
+              </w:rPr>
+            </w:pPr>
+          </w:p>
+        </w:tc>
+        <w:tc>
+          <w:tcPr>
+            <w:tcW w:w="1296" w:type="dxa"/>
+            <w:tcBorders>
+              <w:top w:val="nil"/>
+              <w:left w:val="nil"/>
+              <w:bottom w:val="nil"/>
+              <w:right w:val="nil"/>
+            </w:tcBorders>
+            <w:shd w:val="clear" w:color="auto" w:fill="auto"/>
+            <w:hideMark/>
+          </w:tcPr>
+          <w:p>
+            <w:pPr>
+              <w:spacing w:after="0" w:line="240" w:lineRule="auto"/>
+              <w:rPr>
+                <w:rFonts w:eastAsia="Times New Roman" w:cstheme="minorHAnsi"/>
+                <w:lang w:eastAsia="en-GB"/>
+              </w:rPr>
+            </w:pPr>
+          </w:p>
+        </w:tc>
+        <w:tc>
+          <w:tcPr>
+            <w:tcW w:w="1297" w:type="dxa"/>
+            <w:tcBorders>
+              <w:top w:val="nil"/>
+              <w:left w:val="nil"/>
+              <w:bottom w:val="nil"/>
+              <w:right w:val="nil"/>
+            </w:tcBorders>
+            <w:shd w:val="clear" w:color="auto" w:fill="auto"/>
+            <w:hideMark/>
+          </w:tcPr>
+          <w:p>
+            <w:pPr>
+              <w:spacing w:after="0" w:line="240" w:lineRule="auto"/>
+              <w:rPr>
+                <w:rFonts w:eastAsia="Times New Roman" w:cstheme="minorHAnsi"/>
+                <w:lang w:eastAsia="en-GB"/>
+              </w:rPr>
+            </w:pPr>
+          </w:p>
+        </w:tc>
+        <w:tc>
+          <w:tcPr>
+            <w:tcW w:w="1296" w:type="dxa"/>
+            <w:tcBorders>
+              <w:top w:val="nil"/>
+              <w:left w:val="nil"/>
+              <w:bottom w:val="nil"/>
+              <w:right w:val="nil"/>
+            </w:tcBorders>
+            <w:shd w:val="clear" w:color="auto" w:fill="auto"/>
+            <w:hideMark/>
+          </w:tcPr>
+          <w:p>
+            <w:pPr>
+              <w:spacing w:after="0" w:line="240" w:lineRule="auto"/>
+              <w:rPr>
+                <w:rFonts w:eastAsia="Times New Roman" w:cstheme="minorHAnsi"/>
+                <w:lang w:eastAsia="en-GB"/>
+              </w:rPr>
+            </w:pPr>
+          </w:p>
+        </w:tc>
+        <w:tc>
+          <w:tcPr>
+            <w:tcW w:w="1298" w:type="dxa"/>
+            <w:tcBorders>
+              <w:top w:val="nil"/>
+              <w:left w:val="nil"/>
+              <w:bottom w:val="nil"/>
+              <w:right w:val="nil"/>
+            </w:tcBorders>
+            <w:shd w:val="clear" w:color="auto" w:fill="auto"/>
+            <w:hideMark/>
+          </w:tcPr>
+          <w:p>
+            <w:pPr>
+              <w:spacing w:after="0" w:line="240" w:lineRule="auto"/>
+              <w:rPr>
+                <w:rFonts w:eastAsia="Times New Roman" w:cstheme="minorHAnsi"/>
+                <w:lang w:eastAsia="en-GB"/>
+              </w:rPr>
+            </w:pPr>
+          </w:p>
+        </w:tc>
+      </w:tr>
+      <w:tr>
+        <w:trPr>
+          <w:trHeight w:val="295"/>
+        </w:trPr>
+        <w:tc>
+          <w:tcPr>
+            <w:tcW w:w="1795" w:type="dxa"/>
+            <w:tcBorders>
+              <w:top w:val="single" w:sz="4" w:space="0" w:color="B2B2B2"/>
+              <w:left w:val="single" w:sz="4" w:space="0" w:color="B2B2B2"/>
+              <w:bottom w:val="single" w:sz="4" w:space="0" w:color="B2B2B2"/>
+              <w:right w:val="single" w:sz="4" w:space="0" w:color="B2B2B2"/>
+            </w:tcBorders>
+            <w:shd w:val="clear" w:color="000000" w:fill="FFFFCC"/>
+            <w:hideMark/>
+          </w:tcPr>
+          <w:p>
+            <w:pPr>
+              <w:spacing w:after="0" w:line="240" w:lineRule="auto"/>
+              <w:jc w:val="center"/>
+              <w:rPr>
+                <w:rFonts w:eastAsia="Times New Roman" w:cstheme="minorHAnsi"/>
+                <w:b/>
+                <w:bCs/>
+                <w:lang w:eastAsia="en-GB"/>
+              </w:rPr>
+            </w:pPr>
+            <w:r>
+              <w:rPr>
+                <w:rFonts w:eastAsia="Times New Roman" w:cstheme="minorHAnsi"/>
+                <w:b/>
+                <w:bCs/>
+                <w:lang w:eastAsia="en-GB"/>
+              </w:rPr>
+              <w:t>S #</w:t>
+            </w:r>
+          </w:p>
+        </w:tc>
+        <w:tc>
+          <w:tcPr>
+            <w:tcW w:w="4500" w:type="dxa"/>
+            <w:gridSpan w:val="4"/>
+            <w:tcBorders>
+              <w:top w:val="single" w:sz="4" w:space="0" w:color="B2B2B2"/>
+              <w:left w:val="nil"/>
+              <w:bottom w:val="single" w:sz="4" w:space="0" w:color="B2B2B2"/>
+              <w:right w:val="single" w:sz="4" w:space="0" w:color="B2B2B2"/>
+            </w:tcBorders>
+            <w:shd w:val="clear" w:color="000000" w:fill="FFFFCC"/>
+            <w:hideMark/>
+          </w:tcPr>
+          <w:p>
+            <w:pPr>
+              <w:spacing w:after="0" w:line="240" w:lineRule="auto"/>
+              <w:rPr>
+                <w:rFonts w:eastAsia="Times New Roman" w:cstheme="minorHAnsi"/>
+                <w:b/>
+                <w:bCs/>
+                <w:lang w:eastAsia="en-GB"/>
+              </w:rPr>
+            </w:pPr>
+            <w:r>
+              <w:rPr>
+                <w:rFonts w:eastAsia="Times New Roman" w:cstheme="minorHAnsi"/>
+                <w:b/>
+                <w:bCs/>
+                <w:lang w:eastAsia="en-GB"/>
+              </w:rPr>
+              <w:t>Prerequisites:</w:t>
+            </w:r>
+          </w:p>
+        </w:tc>
+        <w:tc>
+          <w:tcPr>
+            <w:tcW w:w="564" w:type="dxa"/>
+            <w:tcBorders>
+              <w:top w:val="nil"/>
+              <w:left w:val="nil"/>
+              <w:bottom w:val="nil"/>
+              <w:right w:val="nil"/>
+            </w:tcBorders>
+            <w:shd w:val="clear" w:color="auto" w:fill="auto"/>
+            <w:hideMark/>
+          </w:tcPr>
+          <w:p>
+            <w:pPr>
+              <w:spacing w:after="0" w:line="240" w:lineRule="auto"/>
+              <w:rPr>
+                <w:rFonts w:eastAsia="Times New Roman" w:cstheme="minorHAnsi"/>
+                <w:b/>
+                <w:bCs/>
+                <w:lang w:eastAsia="en-GB"/>
+              </w:rPr>
+            </w:pPr>
+          </w:p>
+        </w:tc>
+        <w:tc>
+          <w:tcPr>
+            <w:tcW w:w="1298" w:type="dxa"/>
+            <w:tcBorders>
+              <w:top w:val="single" w:sz="4" w:space="0" w:color="B2B2B2"/>
+              <w:left w:val="single" w:sz="4" w:space="0" w:color="B2B2B2"/>
+              <w:bottom w:val="single" w:sz="4" w:space="0" w:color="auto"/>
+              <w:right w:val="single" w:sz="4" w:space="0" w:color="B2B2B2"/>
+            </w:tcBorders>
+            <w:shd w:val="clear" w:color="000000" w:fill="FFFFCC"/>
+            <w:noWrap/>
+            <w:hideMark/>
+          </w:tcPr>
+          <w:p>
+            <w:pPr>
+              <w:spacing w:after="0" w:line="240" w:lineRule="auto"/>
+              <w:jc w:val="center"/>
+              <w:rPr>
+                <w:rFonts w:eastAsia="Times New Roman" w:cstheme="minorHAnsi"/>
+                <w:b/>
+                <w:bCs/>
+                <w:lang w:eastAsia="en-GB"/>
+              </w:rPr>
+            </w:pPr>
+            <w:r>
+              <w:rPr>
+                <w:rFonts w:eastAsia="Times New Roman" w:cstheme="minorHAnsi"/>
+                <w:b/>
+                <w:bCs/>
+                <w:lang w:eastAsia="en-GB"/>
+              </w:rPr>
+              <w:t>S #</w:t>
+            </w:r>
+          </w:p>
+        </w:tc>
+        <w:tc>
+          <w:tcPr>
+            <w:tcW w:w="6483" w:type="dxa"/>
+            <w:gridSpan w:val="5"/>
+            <w:tcBorders>
+              <w:top w:val="single" w:sz="4" w:space="0" w:color="B2B2B2"/>
+              <w:left w:val="nil"/>
+              <w:bottom w:val="single" w:sz="4" w:space="0" w:color="auto"/>
+              <w:right w:val="single" w:sz="4" w:space="0" w:color="B2B2B2"/>
+            </w:tcBorders>
+            <w:shd w:val="clear" w:color="000000" w:fill="FFFFCC"/>
+            <w:noWrap/>
+            <w:hideMark/>
+          </w:tcPr>
+          <w:p>
+            <w:pPr>
+              <w:spacing w:after="0" w:line="240" w:lineRule="auto"/>
+              <w:rPr>
+                <w:rFonts w:eastAsia="Times New Roman" w:cstheme="minorHAnsi"/>
+                <w:b/>
+                <w:bCs/>
+                <w:lang w:eastAsia="en-GB"/>
+              </w:rPr>
+            </w:pPr>
+            <w:r>
+              <w:rPr>
+                <w:rFonts w:eastAsia="Times New Roman" w:cstheme="minorHAnsi"/>
+                <w:b/>
+                <w:bCs/>
+                <w:lang w:eastAsia="en-GB"/>
+              </w:rPr>
+              <w:t>Test Data</w:t>
+            </w:r>
+          </w:p>
+        </w:tc>
+      </w:tr>
+      <w:tr>
+        <w:trPr>
+          <w:trHeight w:val="295"/>
+        </w:trPr>
+        <w:tc>
+          <w:tcPr>
+            <w:tcW w:w="1795" w:type="dxa"/>
+            <w:tcBorders>
+              <w:top w:val="single" w:sz="4" w:space="0" w:color="auto"/>
+              <w:left w:val="single" w:sz="4" w:space="0" w:color="auto"/>
+              <w:bottom w:val="single" w:sz="4" w:space="0" w:color="auto"/>
+              <w:right w:val="single" w:sz="4" w:space="0" w:color="auto"/>
+            </w:tcBorders>
+            <w:shd w:val="clear" w:color="auto" w:fill="auto"/>
+            <w:hideMark/>
+          </w:tcPr>
+          <w:p>
+            <w:pPr>
+              <w:spacing w:after="0" w:line="240" w:lineRule="auto"/>
+              <w:jc w:val="center"/>
+              <w:rPr>
+                <w:rFonts w:eastAsia="Times New Roman" w:cstheme="minorHAnsi"/>
+                <w:lang w:eastAsia="en-GB"/>
+              </w:rPr>
+            </w:pPr>
+            <w:r>
+              <w:rPr>
+                <w:rFonts w:eastAsia="Times New Roman" w:cstheme="minorHAnsi"/>
+                <w:lang w:eastAsia="en-GB"/>
+              </w:rPr>
+              <w:t>1</w:t>
+            </w:r>
+          </w:p>
+        </w:tc>
+        <w:tc>
+          <w:tcPr>
+            <w:tcW w:w="4500" w:type="dxa"/>
+            <w:gridSpan w:val="4"/>
+            <w:tcBorders>
+              <w:top w:val="single" w:sz="4" w:space="0" w:color="auto"/>
+              <w:left w:val="nil"/>
+              <w:bottom w:val="single" w:sz="4" w:space="0" w:color="auto"/>
+              <w:right w:val="single" w:sz="4" w:space="0" w:color="000000"/>
+            </w:tcBorders>
+            <w:shd w:val="clear" w:color="auto" w:fill="auto"/>
+            <w:hideMark/>
+          </w:tcPr>
+          <w:p>
+            <w:pPr>
+              <w:spacing w:after="0" w:line="240" w:lineRule="auto"/>
+              <w:rPr>
+                <w:rFonts w:eastAsia="Times New Roman" w:cstheme="minorHAnsi"/>
+                <w:lang w:eastAsia="en-GB"/>
+              </w:rPr>
+            </w:pPr>
+            <w:r>
+              <w:rPr>
+                <w:rFonts w:eastAsia="Times New Roman" w:cstheme="minorHAnsi"/>
+                <w:lang w:eastAsia="en-GB"/>
+              </w:rPr>
+              <w:t>Open SchoolLibraryStockManagement project</w:t>
+            </w:r>
+          </w:p>
+        </w:tc>
+        <w:tc>
+          <w:tcPr>
+            <w:tcW w:w="564" w:type="dxa"/>
+            <w:tcBorders>
+              <w:top w:val="nil"/>
+              <w:left w:val="nil"/>
+              <w:bottom w:val="nil"/>
+              <w:right w:val="nil"/>
+            </w:tcBorders>
+            <w:shd w:val="clear" w:color="auto" w:fill="auto"/>
+            <w:hideMark/>
+          </w:tcPr>
+          <w:p>
+            <w:pPr>
+              <w:spacing w:after="0" w:line="240" w:lineRule="auto"/>
+              <w:rPr>
+                <w:rFonts w:eastAsia="Times New Roman" w:cstheme="minorHAnsi"/>
+                <w:lang w:eastAsia="en-GB"/>
+              </w:rPr>
+            </w:pPr>
+          </w:p>
+        </w:tc>
+        <w:tc>
+          <w:tcPr>
+            <w:tcW w:w="1298" w:type="dxa"/>
+            <w:tcBorders>
+              <w:top w:val="single" w:sz="4" w:space="0" w:color="auto"/>
+              <w:left w:val="single" w:sz="4" w:space="0" w:color="auto"/>
+              <w:bottom w:val="single" w:sz="4" w:space="0" w:color="auto"/>
+              <w:right w:val="single" w:sz="4" w:space="0" w:color="auto"/>
+            </w:tcBorders>
+            <w:shd w:val="clear" w:color="auto" w:fill="auto"/>
+            <w:hideMark/>
+          </w:tcPr>
+          <w:p>
+            <w:pPr>
+              <w:spacing w:after="0" w:line="240" w:lineRule="auto"/>
+              <w:jc w:val="center"/>
+              <w:rPr>
+                <w:rFonts w:eastAsia="Times New Roman" w:cstheme="minorHAnsi"/>
+                <w:lang w:eastAsia="en-GB"/>
+              </w:rPr>
+            </w:pPr>
+            <w:r>
+              <w:rPr>
+                <w:rFonts w:eastAsia="Times New Roman" w:cstheme="minorHAnsi"/>
+                <w:lang w:eastAsia="en-GB"/>
+              </w:rPr>
+              <w:t>1</w:t>
+            </w:r>
+          </w:p>
+        </w:tc>
+        <w:tc>
+          <w:tcPr>
+            <w:tcW w:w="6483" w:type="dxa"/>
+            <w:gridSpan w:val="5"/>
+            <w:tcBorders>
+              <w:top w:val="single" w:sz="4" w:space="0" w:color="auto"/>
+              <w:left w:val="nil"/>
+              <w:bottom w:val="single" w:sz="4" w:space="0" w:color="auto"/>
+              <w:right w:val="single" w:sz="4" w:space="0" w:color="000000"/>
+            </w:tcBorders>
+            <w:shd w:val="clear" w:color="auto" w:fill="auto"/>
+            <w:hideMark/>
+          </w:tcPr>
+          <w:p>
+            <w:pPr>
+              <w:spacing w:after="0" w:line="240" w:lineRule="auto"/>
+              <w:rPr>
+                <w:rFonts w:eastAsia="Times New Roman" w:cstheme="minorHAnsi"/>
+                <w:lang w:eastAsia="en-GB"/>
+              </w:rPr>
+            </w:pPr>
+            <w:r>
+              <w:rPr>
+                <w:rFonts w:eastAsia="Times New Roman" w:cstheme="minorHAnsi"/>
+                <w:lang w:eastAsia="en-GB"/>
+              </w:rPr>
+              <w:t xml:space="preserve">Quantity = </w:t>
+            </w:r>
+          </w:p>
+        </w:tc>
+      </w:tr>
+      <w:tr>
+        <w:trPr>
+          <w:trHeight w:val="295"/>
+        </w:trPr>
+        <w:tc>
+          <w:tcPr>
+            <w:tcW w:w="1795" w:type="dxa"/>
+            <w:tcBorders>
+              <w:top w:val="nil"/>
+              <w:left w:val="single" w:sz="4" w:space="0" w:color="auto"/>
+              <w:bottom w:val="single" w:sz="4" w:space="0" w:color="auto"/>
+              <w:right w:val="single" w:sz="4" w:space="0" w:color="auto"/>
+            </w:tcBorders>
+            <w:shd w:val="clear" w:color="auto" w:fill="auto"/>
+            <w:hideMark/>
+          </w:tcPr>
+          <w:p>
+            <w:pPr>
+              <w:spacing w:after="0" w:line="240" w:lineRule="auto"/>
+              <w:jc w:val="center"/>
+              <w:rPr>
+                <w:rFonts w:eastAsia="Times New Roman" w:cstheme="minorHAnsi"/>
+                <w:lang w:eastAsia="en-GB"/>
+              </w:rPr>
+            </w:pPr>
+            <w:r>
+              <w:rPr>
+                <w:rFonts w:eastAsia="Times New Roman" w:cstheme="minorHAnsi"/>
+                <w:lang w:eastAsia="en-GB"/>
+              </w:rPr>
+              <w:t>2</w:t>
+            </w:r>
+          </w:p>
+        </w:tc>
+        <w:tc>
+          <w:tcPr>
+            <w:tcW w:w="4500" w:type="dxa"/>
+            <w:gridSpan w:val="4"/>
+            <w:tcBorders>
+              <w:top w:val="single" w:sz="4" w:space="0" w:color="auto"/>
+              <w:left w:val="nil"/>
+              <w:bottom w:val="single" w:sz="4" w:space="0" w:color="auto"/>
+              <w:right w:val="single" w:sz="4" w:space="0" w:color="000000"/>
+            </w:tcBorders>
+            <w:shd w:val="clear" w:color="auto" w:fill="auto"/>
+            <w:hideMark/>
+          </w:tcPr>
+          <w:p>
+            <w:pPr>
+              <w:spacing w:after="0" w:line="240" w:lineRule="auto"/>
+              <w:rPr>
+                <w:rFonts w:eastAsia="Times New Roman" w:cstheme="minorHAnsi"/>
+                <w:lang w:eastAsia="en-GB"/>
+              </w:rPr>
+            </w:pPr>
+            <w:r>
+              <w:rPr>
+                <w:rFonts w:eastAsia="Times New Roman" w:cstheme="minorHAnsi"/>
+                <w:lang w:eastAsia="en-GB"/>
+              </w:rPr>
+              <w:t> </w:t>
+            </w:r>
+            <w:r>
+              <w:rPr>
+                <w:rFonts w:eastAsia="Times New Roman" w:cstheme="minorHAnsi"/>
+                <w:lang w:eastAsia="en-GB"/>
+              </w:rPr>
+              <w:t xml:space="preserve">Login as admin or </w:t>
+            </w:r>
+            <w:r>
+              <w:rPr>
+                <w:rFonts w:eastAsia="Times New Roman" w:cstheme="minorHAnsi"/>
+                <w:lang w:eastAsia="en-GB"/>
+              </w:rPr>
+              <w:t xml:space="preserve">Sales employee </w:t>
+            </w:r>
+            <w:r>
+              <w:rPr>
+                <w:rFonts w:eastAsia="Times New Roman" w:cstheme="minorHAnsi"/>
+                <w:lang w:eastAsia="en-GB"/>
+              </w:rPr>
+              <w:t xml:space="preserve"> successfully</w:t>
+            </w:r>
+          </w:p>
+        </w:tc>
+        <w:tc>
+          <w:tcPr>
+            <w:tcW w:w="564" w:type="dxa"/>
+            <w:tcBorders>
+              <w:top w:val="nil"/>
+              <w:left w:val="nil"/>
+              <w:bottom w:val="nil"/>
+            </w:tcBorders>
+            <w:shd w:val="clear" w:color="auto" w:fill="auto"/>
+            <w:hideMark/>
+          </w:tcPr>
+          <w:p>
+            <w:pPr>
+              <w:spacing w:after="0" w:line="240" w:lineRule="auto"/>
+              <w:rPr>
+                <w:rFonts w:eastAsia="Times New Roman" w:cstheme="minorHAnsi"/>
+                <w:lang w:eastAsia="en-GB"/>
+              </w:rPr>
+            </w:pPr>
+          </w:p>
+        </w:tc>
+        <w:tc>
+          <w:tcPr>
+            <w:tcW w:w="1298" w:type="dxa"/>
+            <w:tcBorders>
+              <w:top w:val="single" w:sz="4" w:space="0" w:color="auto"/>
+            </w:tcBorders>
+            <w:shd w:val="clear" w:color="auto" w:fill="auto"/>
+            <w:hideMark/>
+          </w:tcPr>
+          <w:p>
+            <w:pPr>
+              <w:spacing w:after="0" w:line="240" w:lineRule="auto"/>
+              <w:jc w:val="center"/>
+              <w:rPr>
+                <w:rFonts w:eastAsia="Times New Roman" w:cstheme="minorHAnsi"/>
+                <w:lang w:eastAsia="en-GB"/>
+              </w:rPr>
+            </w:pPr>
+          </w:p>
+        </w:tc>
+        <w:tc>
+          <w:tcPr>
+            <w:tcW w:w="6483" w:type="dxa"/>
+            <w:gridSpan w:val="5"/>
+            <w:tcBorders>
+              <w:top w:val="single" w:sz="4" w:space="0" w:color="auto"/>
+            </w:tcBorders>
+            <w:shd w:val="clear" w:color="auto" w:fill="auto"/>
+            <w:hideMark/>
+          </w:tcPr>
+          <w:p>
+            <w:pPr>
+              <w:spacing w:after="0" w:line="240" w:lineRule="auto"/>
+              <w:rPr>
+                <w:rFonts w:eastAsia="Times New Roman" w:cstheme="minorHAnsi"/>
+                <w:lang w:eastAsia="en-GB"/>
+              </w:rPr>
+            </w:pPr>
+          </w:p>
+        </w:tc>
+      </w:tr>
+      <w:tr>
+        <w:trPr>
+          <w:trHeight w:val="295"/>
+        </w:trPr>
+        <w:tc>
+          <w:tcPr>
+            <w:tcW w:w="1795" w:type="dxa"/>
+            <w:tcBorders>
+              <w:top w:val="nil"/>
+              <w:left w:val="single" w:sz="4" w:space="0" w:color="auto"/>
+              <w:bottom w:val="single" w:sz="4" w:space="0" w:color="auto"/>
+              <w:right w:val="single" w:sz="4" w:space="0" w:color="auto"/>
+            </w:tcBorders>
+            <w:shd w:val="clear" w:color="auto" w:fill="auto"/>
+            <w:hideMark/>
+          </w:tcPr>
+          <w:p>
+            <w:pPr>
+              <w:spacing w:after="0" w:line="240" w:lineRule="auto"/>
+              <w:jc w:val="center"/>
+              <w:rPr>
+                <w:rFonts w:eastAsia="Times New Roman" w:cstheme="minorHAnsi"/>
+                <w:lang w:eastAsia="en-GB"/>
+              </w:rPr>
+            </w:pPr>
+            <w:r>
+              <w:rPr>
+                <w:rFonts w:eastAsia="Times New Roman" w:cstheme="minorHAnsi"/>
+                <w:lang w:eastAsia="en-GB"/>
+              </w:rPr>
+              <w:t>3</w:t>
+            </w:r>
+          </w:p>
+        </w:tc>
+        <w:tc>
+          <w:tcPr>
+            <w:tcW w:w="4500" w:type="dxa"/>
+            <w:gridSpan w:val="4"/>
+            <w:tcBorders>
+              <w:top w:val="single" w:sz="4" w:space="0" w:color="auto"/>
+              <w:left w:val="nil"/>
+              <w:bottom w:val="single" w:sz="4" w:space="0" w:color="auto"/>
+              <w:right w:val="single" w:sz="4" w:space="0" w:color="000000"/>
+            </w:tcBorders>
+            <w:shd w:val="clear" w:color="auto" w:fill="auto"/>
+            <w:hideMark/>
+          </w:tcPr>
+          <w:p>
+            <w:pPr>
+              <w:spacing w:after="0" w:line="240" w:lineRule="auto"/>
+              <w:rPr>
+                <w:rFonts w:eastAsia="Times New Roman" w:cstheme="minorHAnsi"/>
+                <w:lang w:eastAsia="en-GB"/>
+              </w:rPr>
+            </w:pPr>
+            <w:r>
+              <w:rPr>
+                <w:rFonts w:eastAsia="Times New Roman" w:cstheme="minorHAnsi"/>
+                <w:lang w:eastAsia="en-GB"/>
+              </w:rPr>
+              <w:t> </w:t>
+            </w:r>
+            <w:r>
+              <w:rPr>
+                <w:rFonts w:eastAsia="Times New Roman" w:cstheme="minorHAnsi"/>
+                <w:lang w:eastAsia="en-GB"/>
+              </w:rPr>
+              <w:t xml:space="preserve">Double click orders from </w:t>
+            </w:r>
+            <w:r>
+              <w:rPr>
+                <w:rFonts w:eastAsia="Times New Roman" w:cstheme="minorHAnsi"/>
+                <w:lang w:eastAsia="en-GB"/>
+              </w:rPr>
+              <w:t>Dashboard Form</w:t>
             </w:r>
           </w:p>
         </w:tc>

</xml_diff>